<commit_message>
Update readme, removing some scaffolding text I accidentally left
</commit_message>
<xml_diff>
--- a/README-Admin.docx
+++ b/README-Admin.docx
@@ -1213,63 +1213,39 @@
               <w:pStyle w:val="Compact"/>
             </w:pPr>
             <w:r>
-              <w:t>x</w:t>
-            </w:r>
-          </w:p>
-        </w:tc>
-        <w:tc>
-          <w:tcPr>
-            <w:tcW w:w="6491" w:type="dxa"/>
-          </w:tcPr>
-          <w:p>
-            <w:pPr>
-              <w:pStyle w:val="Compact"/>
-            </w:pPr>
-            <w:r>
-              <w:t>y</w:t>
-            </w:r>
-          </w:p>
-        </w:tc>
-      </w:tr>
-      <w:tr>
-        <w:tc>
-          <w:tcPr>
-            <w:tcW w:w="3085" w:type="dxa"/>
-          </w:tcPr>
-          <w:p>
-            <w:pPr>
-              <w:pStyle w:val="Compact"/>
-            </w:pPr>
+              <w:t>Delete Empty File~</w:t>
+            </w:r>
+          </w:p>
+        </w:tc>
+        <w:tc>
+          <w:tcPr>
+            <w:tcW w:w="6491" w:type="dxa"/>
+          </w:tcPr>
+          <w:p>
+            <w:pPr>
+              <w:pStyle w:val="Compact"/>
+            </w:pPr>
+            <w:r>
+              <w:t xml:space="preserve">Deletes any file that is 0 bytes in size. Read “Empty File </w:t>
+            </w:r>
             <w:r>
               <w:lastRenderedPageBreak/>
-              <w:t>Delete Empty File~</w:t>
-            </w:r>
-          </w:p>
-        </w:tc>
-        <w:tc>
-          <w:tcPr>
-            <w:tcW w:w="6491" w:type="dxa"/>
-          </w:tcPr>
-          <w:p>
-            <w:pPr>
-              <w:pStyle w:val="Compact"/>
-            </w:pPr>
-            <w:r>
-              <w:t>Deletes any file that is 0 bytes in size. Read “Empty File Error” find procedure for more information. (Includes owner column.)</w:t>
-            </w:r>
-          </w:p>
-        </w:tc>
-      </w:tr>
-      <w:tr>
-        <w:tc>
-          <w:tcPr>
-            <w:tcW w:w="3085" w:type="dxa"/>
-          </w:tcPr>
-          <w:p>
-            <w:pPr>
-              <w:pStyle w:val="Compact"/>
-            </w:pPr>
-            <w:r>
+              <w:t>Error” find procedure for more information. (Includes owner column.)</w:t>
+            </w:r>
+          </w:p>
+        </w:tc>
+      </w:tr>
+      <w:tr>
+        <w:tc>
+          <w:tcPr>
+            <w:tcW w:w="3085" w:type="dxa"/>
+          </w:tcPr>
+          <w:p>
+            <w:pPr>
+              <w:pStyle w:val="Compact"/>
+            </w:pPr>
+            <w:r>
+              <w:lastRenderedPageBreak/>
               <w:t>Replace Space w Hyphen (DIR)</w:t>
             </w:r>
           </w:p>
@@ -1379,6 +1355,28 @@
             <w:r>
               <w:t xml:space="preserve"> &amp;-and-”, all instances of “@” will become “-at-”, and all instances of “&amp;” will become “-and-”.</w:t>
             </w:r>
+          </w:p>
+        </w:tc>
+      </w:tr>
+      <w:tr>
+        <w:tc>
+          <w:tcPr>
+            <w:tcW w:w="3085" w:type="dxa"/>
+          </w:tcPr>
+          <w:p>
+            <w:pPr>
+              <w:pStyle w:val="Compact"/>
+            </w:pPr>
+          </w:p>
+        </w:tc>
+        <w:tc>
+          <w:tcPr>
+            <w:tcW w:w="6491" w:type="dxa"/>
+          </w:tcPr>
+          <w:p>
+            <w:pPr>
+              <w:pStyle w:val="Compact"/>
+            </w:pPr>
           </w:p>
         </w:tc>
       </w:tr>

</xml_diff>

<commit_message>
Mostly updating readmes and whatnot
</commit_message>
<xml_diff>
--- a/README-Admin.docx
+++ b/README-Admin.docx
@@ -10,13 +10,8 @@
       <w:r>
         <w:t>File Ninja</w:t>
       </w:r>
-    </w:p>
-    <w:p>
-      <w:pPr>
-        <w:pStyle w:val="FirstParagraph"/>
-      </w:pPr>
       <w:r>
-        <w:t>File Ninja helps you manage your files and automate tasks that are too repetitive to do manually. The Admin version includes everything from the Lite version and adds the following features:</w:t>
+        <w:t xml:space="preserve"> (Admin)</w:t>
       </w:r>
     </w:p>
     <w:p>
@@ -24,66 +19,10 @@
         <w:pStyle w:val="FirstParagraph"/>
       </w:pPr>
       <w:r>
-        <w:t>- Fix procedures</w:t>
-      </w:r>
-    </w:p>
-    <w:p>
-      <w:pPr>
-        <w:pStyle w:val="FirstParagraph"/>
-      </w:pPr>
-      <w:r>
-        <w:t xml:space="preserve">- Parameter# field </w:t>
-      </w:r>
-    </w:p>
-    <w:p>
-      <w:pPr>
-        <w:pStyle w:val="FirstParagraph"/>
-      </w:pPr>
-      <w:r>
-        <w:t xml:space="preserve">- Toggle for </w:t>
+        <w:t>File Ninja helps you manage your files and automate tasks that are too repetitive to do manually. The Admin version includes everything from the Lite version</w:t>
       </w:r>
       <w:r>
-        <w:rPr>
-          <w:i/>
-          <w:iCs/>
-        </w:rPr>
-        <w:t>Allow Modify</w:t>
-      </w:r>
-      <w:r>
-        <w:t xml:space="preserve"> </w:t>
-      </w:r>
-    </w:p>
-    <w:p>
-      <w:pPr>
-        <w:pStyle w:val="FirstParagraph"/>
-      </w:pPr>
-      <w:r>
-        <w:t xml:space="preserve">- Toggle for </w:t>
-      </w:r>
-      <w:r>
-        <w:rPr>
-          <w:i/>
-          <w:iCs/>
-        </w:rPr>
-        <w:t>Add Recommendations~</w:t>
-      </w:r>
-      <w:r>
-        <w:t xml:space="preserve"> </w:t>
-      </w:r>
-    </w:p>
-    <w:p>
-      <w:pPr>
-        <w:pStyle w:val="FirstParagraph"/>
-      </w:pPr>
-      <w:r>
-        <w:t xml:space="preserve">- Toggle for </w:t>
-      </w:r>
-      <w:r>
-        <w:rPr>
-          <w:i/>
-          <w:iCs/>
-        </w:rPr>
-        <w:t>Include Hidden Files</w:t>
+        <w:t>, plus more features.</w:t>
       </w:r>
     </w:p>
     <w:p>
@@ -117,14 +56,30 @@
         </w:numPr>
       </w:pPr>
       <w:r>
-        <w:t>OR download XlsxWriter (</w:t>
+        <w:t xml:space="preserve">OR download </w:t>
+      </w:r>
+      <w:proofErr w:type="spellStart"/>
+      <w:r>
+        <w:t>XlsxWriter</w:t>
+      </w:r>
+      <w:proofErr w:type="spellEnd"/>
+      <w:r>
+        <w:t xml:space="preserve"> (</w:t>
       </w:r>
       <w:r>
         <w:rPr>
           <w:rStyle w:val="VerbatimChar"/>
         </w:rPr>
-        <w:t>pip install XlsxWriter</w:t>
+        <w:t xml:space="preserve">pip install </w:t>
       </w:r>
+      <w:proofErr w:type="spellStart"/>
+      <w:r>
+        <w:rPr>
+          <w:rStyle w:val="VerbatimChar"/>
+        </w:rPr>
+        <w:t>XlsxWriter</w:t>
+      </w:r>
+      <w:proofErr w:type="spellEnd"/>
       <w:r>
         <w:t>) and run the Python code directly.</w:t>
       </w:r>
@@ -337,6 +292,68 @@
               <w:pStyle w:val="Compact"/>
             </w:pPr>
             <w:r>
+              <w:t>Add Recommendations~</w:t>
+            </w:r>
+          </w:p>
+        </w:tc>
+        <w:tc>
+          <w:tcPr>
+            <w:tcW w:w="6491" w:type="dxa"/>
+          </w:tcPr>
+          <w:p>
+            <w:pPr>
+              <w:pStyle w:val="Compact"/>
+            </w:pPr>
+            <w:r>
+              <w:t>If on, procedures that end in “~” will show helpful recommendations. Red highlight indicates a stronger warning: those files should perhaps be deleted. Yellow highlight indicates a weaker warning: those files should be looked at.</w:t>
+            </w:r>
+          </w:p>
+        </w:tc>
+      </w:tr>
+      <w:tr>
+        <w:tc>
+          <w:tcPr>
+            <w:tcW w:w="3085" w:type="dxa"/>
+          </w:tcPr>
+          <w:p>
+            <w:pPr>
+              <w:pStyle w:val="Compact"/>
+            </w:pPr>
+            <w:r>
+              <w:t>README</w:t>
+            </w:r>
+          </w:p>
+        </w:tc>
+        <w:tc>
+          <w:tcPr>
+            <w:tcW w:w="6491" w:type="dxa"/>
+          </w:tcPr>
+          <w:p>
+            <w:pPr>
+              <w:pStyle w:val="Compact"/>
+            </w:pPr>
+            <w:r>
+              <w:t xml:space="preserve">Open the README docx file if it </w:t>
+            </w:r>
+            <w:r>
+              <w:t>is available</w:t>
+            </w:r>
+            <w:r>
+              <w:t>.</w:t>
+            </w:r>
+          </w:p>
+        </w:tc>
+      </w:tr>
+      <w:tr>
+        <w:tc>
+          <w:tcPr>
+            <w:tcW w:w="3085" w:type="dxa"/>
+          </w:tcPr>
+          <w:p>
+            <w:pPr>
+              <w:pStyle w:val="Compact"/>
+            </w:pPr>
+            <w:r>
               <w:t>Execute</w:t>
             </w:r>
           </w:p>
@@ -378,42 +395,13 @@
               <w:pStyle w:val="Compact"/>
             </w:pPr>
             <w:r>
-              <w:t>Open results directory, containing Excel files of previous executions. File names follow the convention “&lt;</w:t>
+              <w:t>Open results directory, containing Excel files of previous executions. File names follow the convention “</w:t>
             </w:r>
             <w:r>
               <w:t>SelectedDirectoryName</w:t>
             </w:r>
             <w:r>
-              <w:t>&gt;-YY-mm-DD-HH-MM-SS.xlsx”.</w:t>
-            </w:r>
-          </w:p>
-        </w:tc>
-      </w:tr>
-      <w:tr>
-        <w:tc>
-          <w:tcPr>
-            <w:tcW w:w="3085" w:type="dxa"/>
-          </w:tcPr>
-          <w:p>
-            <w:pPr>
-              <w:pStyle w:val="Compact"/>
-            </w:pPr>
-            <w:r>
-              <w:lastRenderedPageBreak/>
-              <w:t>Summary</w:t>
-            </w:r>
-          </w:p>
-        </w:tc>
-        <w:tc>
-          <w:tcPr>
-            <w:tcW w:w="6491" w:type="dxa"/>
-          </w:tcPr>
-          <w:p>
-            <w:pPr>
-              <w:pStyle w:val="Compact"/>
-            </w:pPr>
-            <w:r>
-              <w:t>A metric detailing various metrics regarding the execution.</w:t>
+              <w:t>-YY-mm-DD-HH-MM-SS.xlsx”.</w:t>
             </w:r>
           </w:p>
         </w:tc>
@@ -496,6 +484,7 @@
               <w:pStyle w:val="Compact"/>
             </w:pPr>
             <w:r>
+              <w:lastRenderedPageBreak/>
               <w:t>Fix procedures</w:t>
             </w:r>
           </w:p>
@@ -578,13 +567,24 @@
               <w:pStyle w:val="Compact"/>
             </w:pPr>
             <w:r>
+              <w:t xml:space="preserve">NOTE: </w:t>
+            </w:r>
+            <w:r>
               <w:t>All Find procedures with arguments have usable a default value. To use its default value, either input nothing in the parameter field, or separate by slashes and leave its value blank.</w:t>
             </w:r>
             <w:r>
               <w:t xml:space="preserve"> </w:t>
             </w:r>
-            <w:r>
-              <w:t>For example: If running "Old File Find#~", "Empty Directory#~", and "Replace Character (FILE)#", you may input (without the quotes) "/ / &amp;&gt;and".</w:t>
+          </w:p>
+          <w:p>
+            <w:pPr>
+              <w:pStyle w:val="Compact"/>
+            </w:pPr>
+            <w:r>
+              <w:t>Example 1</w:t>
+            </w:r>
+            <w:r>
+              <w:t>: If running "Old File Find#~", "Empty Directory#~", and "Replace Character (FILE)#", you may input (without the quotes) "/ / &amp;&gt;and".</w:t>
             </w:r>
           </w:p>
         </w:tc>
@@ -640,35 +640,15 @@
               <w:pStyle w:val="Compact"/>
             </w:pPr>
             <w:r>
-              <w:t>If on, Find procedures will include hidden files. NOTE: Fix procedures will always ignore hidden files.</w:t>
-            </w:r>
-          </w:p>
-        </w:tc>
-      </w:tr>
-      <w:tr>
-        <w:tc>
-          <w:tcPr>
-            <w:tcW w:w="3085" w:type="dxa"/>
-          </w:tcPr>
-          <w:p>
-            <w:pPr>
-              <w:pStyle w:val="Compact"/>
-            </w:pPr>
-            <w:r>
-              <w:t>Add Recommendations~</w:t>
-            </w:r>
-          </w:p>
-        </w:tc>
-        <w:tc>
-          <w:tcPr>
-            <w:tcW w:w="6491" w:type="dxa"/>
-          </w:tcPr>
-          <w:p>
-            <w:pPr>
-              <w:pStyle w:val="Compact"/>
-            </w:pPr>
-            <w:r>
-              <w:t>If on, procedures that end in “~” will show helpful recommendations. Red highlight indicates a stronger warning: those files should perhaps be deleted. Yellow highlight indicates a weaker warning: those files should be looked at.</w:t>
+              <w:t xml:space="preserve">If on, Find procedures will include hidden files. </w:t>
+            </w:r>
+          </w:p>
+          <w:p>
+            <w:pPr>
+              <w:pStyle w:val="Compact"/>
+            </w:pPr>
+            <w:r>
+              <w:t>NOTE: Fix procedures will always ignore hidden files.</w:t>
             </w:r>
           </w:p>
         </w:tc>
@@ -696,13 +676,53 @@
               <w:pStyle w:val="Compact"/>
             </w:pPr>
             <w:r>
-              <w:t xml:space="preserve">Save current settings to a JSON file. After saving settings, the user is asked if they would like to create a corresponding batch file. Execute these batch files to automatically run File-Ninja-Control.exe using the JSON's settings. NOTE: The JSON and corresponding batch file must have the same name, and be in the same directory. NOTE: File-Ninja-Control.exe </w:t>
-            </w:r>
-            <w:r>
-              <w:t>must not be</w:t>
-            </w:r>
-            <w:r>
-              <w:t xml:space="preserve"> renamed and must be in the same location as File-Ninja-Admin.exe's original location. If the batch file suddenly stops working, load the JSON's settings and re-save it, creating a new batch file.</w:t>
+              <w:t>Save current settings to a JSON file. After saving settings, the user is asked if they would like to create a corresponding batch file. Execute these batch files to automatically run File-Ninja-Control</w:t>
+            </w:r>
+            <w:r>
+              <w:t xml:space="preserve"> </w:t>
+            </w:r>
+            <w:r>
+              <w:t>using the JSON's settings.</w:t>
+            </w:r>
+          </w:p>
+          <w:p>
+            <w:pPr>
+              <w:pStyle w:val="Compact"/>
+            </w:pPr>
+            <w:r>
+              <w:t xml:space="preserve">NOTE: The JSON and corresponding batch file must have the same </w:t>
+            </w:r>
+            <w:r>
+              <w:t>name and</w:t>
+            </w:r>
+            <w:r>
+              <w:t xml:space="preserve"> be in the same directory. </w:t>
+            </w:r>
+          </w:p>
+          <w:p>
+            <w:pPr>
+              <w:pStyle w:val="Compact"/>
+            </w:pPr>
+            <w:r>
+              <w:t>NOTE: File-Ninja-Control must not be renamed and must be in the same location as File-Ninja-Admin</w:t>
+            </w:r>
+            <w:r>
+              <w:t>’s</w:t>
+            </w:r>
+            <w:r>
+              <w:t xml:space="preserve"> original location. If the batch file suddenly stops working, load the JSON's settings and re</w:t>
+            </w:r>
+            <w:r>
+              <w:t>-</w:t>
+            </w:r>
+            <w:r>
+              <w:t xml:space="preserve">save it, </w:t>
+            </w:r>
+            <w:r>
+              <w:t xml:space="preserve">overwriting the old </w:t>
+            </w:r>
+            <w:r>
+              <w:t>batch file.</w:t>
             </w:r>
           </w:p>
         </w:tc>
@@ -744,7 +764,6 @@
       <w:bookmarkEnd w:id="2"/>
       <w:bookmarkEnd w:id="4"/>
       <w:r>
-        <w:lastRenderedPageBreak/>
         <w:t>Find Procedures</w:t>
       </w:r>
     </w:p>
@@ -856,21 +875,28 @@
               <w:pStyle w:val="Compact"/>
             </w:pPr>
             <w:r>
-              <w:t>Lists all files within their respective directories. Includes an owner column, displaying the owner of each file in the format “DOMAIN(SID_TYPE)”.</w:t>
-            </w:r>
-          </w:p>
-        </w:tc>
-      </w:tr>
-      <w:tr>
-        <w:tc>
-          <w:tcPr>
-            <w:tcW w:w="3085" w:type="dxa"/>
-          </w:tcPr>
-          <w:p>
-            <w:pPr>
-              <w:pStyle w:val="Compact"/>
-            </w:pPr>
-            <w:r>
+              <w:t>Lists all files within their respective directories. Includes an owner column, displaying the owner of each file in the format “DOMAIN</w:t>
+            </w:r>
+            <w:r>
+              <w:t xml:space="preserve">\NAME </w:t>
+            </w:r>
+            <w:r>
+              <w:t>(SID_TYPE)”.</w:t>
+            </w:r>
+          </w:p>
+        </w:tc>
+      </w:tr>
+      <w:tr>
+        <w:tc>
+          <w:tcPr>
+            <w:tcW w:w="3085" w:type="dxa"/>
+          </w:tcPr>
+          <w:p>
+            <w:pPr>
+              <w:pStyle w:val="Compact"/>
+            </w:pPr>
+            <w:r>
+              <w:lastRenderedPageBreak/>
               <w:t>Identical File</w:t>
             </w:r>
           </w:p>
@@ -940,7 +966,21 @@
               <w:pStyle w:val="Compact"/>
             </w:pPr>
             <w:r>
-              <w:t>Flags any file that has not been accessed in over 1095 days (3 years). NOTE: Windows has a glitch regarding the “last accessed” attribute for a file, in that a file may be considered accessed even if it was not explicitly opened. Therefore, run this Find procedure first and foremost before perusing through your files. (Includes owner column.)</w:t>
+              <w:t>Flags any file that has not been accessed in over 1095 days (3 years).</w:t>
+            </w:r>
+            <w:r>
+              <w:t xml:space="preserve"> (Includes owner column.)</w:t>
+            </w:r>
+            <w:r>
+              <w:t xml:space="preserve"> </w:t>
+            </w:r>
+          </w:p>
+          <w:p>
+            <w:pPr>
+              <w:pStyle w:val="Compact"/>
+            </w:pPr>
+            <w:r>
+              <w:t>NOTE: Windows has a glitch regarding the “last accessed” attribute for a file, in that a file may be considered accessed even if it was not explicitly opened. Therefore, run this Find procedure first and foremost before perusing through your files.</w:t>
             </w:r>
           </w:p>
         </w:tc>
@@ -996,7 +1036,18 @@
               <w:pStyle w:val="Compact"/>
             </w:pPr>
             <w:r>
-              <w:t>Flags any file that is 0 bytes. NOTE: Some file types may be empty but are not 0 bytes, such as most Microsoft files. For instance, an empty excel file is still roughly 6kb in size. (Includes owner column.)</w:t>
+              <w:t xml:space="preserve">Flags any file that is 0 bytes. </w:t>
+            </w:r>
+            <w:r>
+              <w:t>(Includes owner column.)</w:t>
+            </w:r>
+          </w:p>
+          <w:p>
+            <w:pPr>
+              <w:pStyle w:val="Compact"/>
+            </w:pPr>
+            <w:r>
+              <w:t>NOTE: Some file types may be empty but are not 0 bytes, such as most Microsoft files. For instance, an empty excel file is still roughly 6kb in size.</w:t>
             </w:r>
           </w:p>
         </w:tc>
@@ -1080,7 +1131,7 @@
               <w:pStyle w:val="Compact"/>
             </w:pPr>
             <w:r>
-              <w:t>Flags directory names with bad characters. A bad character is any character that is either not alphanumeric, not a hyphen (-), or is a double hyphen (–).</w:t>
+              <w:t>Flags directory names with bad characters. A bad character is any character that is either not alphanumeric, nor a hyphen (-).</w:t>
             </w:r>
           </w:p>
         </w:tc>
@@ -1108,7 +1159,7 @@
               <w:pStyle w:val="Compact"/>
             </w:pPr>
             <w:r>
-              <w:t>Flags file names with bad characters. A bad character is any character that is either not alphanumeric, not a hyphen (-), or is a double hyphen (–).</w:t>
+              <w:t>Flags file names with bad characters.</w:t>
             </w:r>
           </w:p>
         </w:tc>
@@ -1232,11 +1283,91 @@
               <w:pStyle w:val="Compact"/>
             </w:pPr>
             <w:r>
-              <w:t xml:space="preserve">Deletes any file that is 0 bytes in size. Read “Empty File </w:t>
+              <w:t>Deletes any file that is 0 bytes in size. Read “Empty File Error” find procedure for more information. (Includes owner column.)</w:t>
+            </w:r>
+          </w:p>
+        </w:tc>
+      </w:tr>
+      <w:tr>
+        <w:tc>
+          <w:tcPr>
+            <w:tcW w:w="3085" w:type="dxa"/>
+          </w:tcPr>
+          <w:p>
+            <w:pPr>
+              <w:pStyle w:val="Compact"/>
+            </w:pPr>
+            <w:r>
+              <w:t>Replace Space w Hyphen (DIR)</w:t>
+            </w:r>
+          </w:p>
+        </w:tc>
+        <w:tc>
+          <w:tcPr>
+            <w:tcW w:w="6491" w:type="dxa"/>
+          </w:tcPr>
+          <w:p>
+            <w:pPr>
+              <w:pStyle w:val="Compact"/>
+            </w:pPr>
+            <w:r>
+              <w:t>Same as the file version, except for directory names.</w:t>
+            </w:r>
+          </w:p>
+        </w:tc>
+      </w:tr>
+      <w:tr>
+        <w:tc>
+          <w:tcPr>
+            <w:tcW w:w="3085" w:type="dxa"/>
+          </w:tcPr>
+          <w:p>
+            <w:pPr>
+              <w:pStyle w:val="Compact"/>
+            </w:pPr>
+            <w:r>
+              <w:t>Replace Space w Hyphen (FILE)</w:t>
+            </w:r>
+          </w:p>
+        </w:tc>
+        <w:tc>
+          <w:tcPr>
+            <w:tcW w:w="6491" w:type="dxa"/>
+          </w:tcPr>
+          <w:p>
+            <w:pPr>
+              <w:pStyle w:val="Compact"/>
+            </w:pPr>
+            <w:r>
+              <w:t xml:space="preserve">Replaces all instances of spaces within file names with a hyphen and fixes bad hyphen usage. </w:t>
+            </w:r>
+          </w:p>
+          <w:p>
+            <w:pPr>
+              <w:pStyle w:val="Compact"/>
+            </w:pPr>
+            <w:r>
+              <w:t>Example 1: “Engagement Tracker.txt” -&gt; “Engagement-</w:t>
             </w:r>
             <w:r>
               <w:lastRenderedPageBreak/>
-              <w:t>Error” find procedure for more information. (Includes owner column.)</w:t>
+              <w:t xml:space="preserve">Tracker.txt”. </w:t>
+            </w:r>
+          </w:p>
+          <w:p>
+            <w:pPr>
+              <w:pStyle w:val="Compact"/>
+            </w:pPr>
+            <w:r>
+              <w:t xml:space="preserve">Example 2: “- Engagement - - Tracker -.txt” -&gt; “Engagement-Tracker.txt”. </w:t>
+            </w:r>
+          </w:p>
+          <w:p>
+            <w:pPr>
+              <w:pStyle w:val="Compact"/>
+            </w:pPr>
+            <w:r>
+              <w:t>Example 3: “Engagement–Tracker.txt” -&gt; “Engagement-Tracker.txt”.</w:t>
             </w:r>
           </w:p>
         </w:tc>
@@ -1252,7 +1383,7 @@
             </w:pPr>
             <w:r>
               <w:lastRenderedPageBreak/>
-              <w:t>Replace Space w Hyphen (DIR)</w:t>
+              <w:t>Replace Character (DIR)#</w:t>
             </w:r>
           </w:p>
         </w:tc>
@@ -1280,62 +1411,6 @@
               <w:pStyle w:val="Compact"/>
             </w:pPr>
             <w:r>
-              <w:t>Replace Space w Hyphen (FILE)</w:t>
-            </w:r>
-          </w:p>
-        </w:tc>
-        <w:tc>
-          <w:tcPr>
-            <w:tcW w:w="6491" w:type="dxa"/>
-          </w:tcPr>
-          <w:p>
-            <w:pPr>
-              <w:pStyle w:val="Compact"/>
-            </w:pPr>
-            <w:r>
-              <w:t>Replaces all instances of spaces within file names with a hyphen and fixes bad hyphen usage. Example 1: “Engagement Tracker.txt” -&gt; “Engagement-Tracker.txt”. Example 2: “- Engagement - - Tracker -.txt” -&gt; “Engagement-Tracker.txt”. Example 3: “Engagement–Tracker.txt” -&gt; “Engagement-Tracker.txt”.</w:t>
-            </w:r>
-          </w:p>
-        </w:tc>
-      </w:tr>
-      <w:tr>
-        <w:tc>
-          <w:tcPr>
-            <w:tcW w:w="3085" w:type="dxa"/>
-          </w:tcPr>
-          <w:p>
-            <w:pPr>
-              <w:pStyle w:val="Compact"/>
-            </w:pPr>
-            <w:r>
-              <w:t>Replace Character (DIR)#</w:t>
-            </w:r>
-          </w:p>
-        </w:tc>
-        <w:tc>
-          <w:tcPr>
-            <w:tcW w:w="6491" w:type="dxa"/>
-          </w:tcPr>
-          <w:p>
-            <w:pPr>
-              <w:pStyle w:val="Compact"/>
-            </w:pPr>
-            <w:r>
-              <w:t>Same as the file version, except for directory names.</w:t>
-            </w:r>
-          </w:p>
-        </w:tc>
-      </w:tr>
-      <w:tr>
-        <w:tc>
-          <w:tcPr>
-            <w:tcW w:w="3085" w:type="dxa"/>
-          </w:tcPr>
-          <w:p>
-            <w:pPr>
-              <w:pStyle w:val="Compact"/>
-            </w:pPr>
-            <w:r>
               <w:t>Replace Character (FILE)#</w:t>
             </w:r>
           </w:p>
@@ -1347,42 +1422,81 @@
           <w:p>
             <w:pPr>
               <w:pStyle w:val="Compact"/>
-            </w:pPr>
-            <w:r>
-              <w:t>For file names, replaces substring with another substring, using a “&gt;” as separator between the replacer and replace pair, and “</w:t>
-            </w:r>
-            <w:r>
               <w:rPr>
-                <w:i/>
-                <w:iCs/>
+                <w:u w:val="single"/>
               </w:rPr>
-              <w:t xml:space="preserve">” as a separator between pairs. Requires argument. WARNING: If running multiple pairs of arguments, one pair’s replacer can undo the work of an earlier pair’s replace; order can matter if not careful. Always double-check your output if unsure. Example 1: With the argument set to ”&amp; &gt; -and-”, all instances of ”&amp;” will be replaced with ”-and-”. Example 2: With the argument set to ”@&gt;-at- </w:t>
-            </w:r>
-            <w:r>
-              <w:t xml:space="preserve"> &amp;-and-”, all instances of “@” will become “-at-”, and all instances of “&amp;” will become “-and-”.</w:t>
-            </w:r>
-          </w:p>
-        </w:tc>
-      </w:tr>
-      <w:tr>
-        <w:tc>
-          <w:tcPr>
-            <w:tcW w:w="3085" w:type="dxa"/>
-          </w:tcPr>
-          <w:p>
-            <w:pPr>
-              <w:pStyle w:val="Compact"/>
-            </w:pPr>
-          </w:p>
-        </w:tc>
-        <w:tc>
-          <w:tcPr>
-            <w:tcW w:w="6491" w:type="dxa"/>
-          </w:tcPr>
-          <w:p>
-            <w:pPr>
-              <w:pStyle w:val="Compact"/>
-            </w:pPr>
+            </w:pPr>
+            <w:r>
+              <w:t xml:space="preserve">For file names, replaces substring with another substring, using a “&gt;” as separator between the replacer and replace pair, </w:t>
+            </w:r>
+            <w:r>
+              <w:t>and “</w:t>
+            </w:r>
+            <w:r>
+              <w:t>*</w:t>
+            </w:r>
+            <w:r>
+              <w:t>” as a separator between pairs.</w:t>
+            </w:r>
+          </w:p>
+          <w:p>
+            <w:pPr>
+              <w:pStyle w:val="Compact"/>
+            </w:pPr>
+            <w:r>
+              <w:t xml:space="preserve">WARNING: If running multiple pairs of arguments, one pair’s replacer can undo the work of an earlier pair’s </w:t>
+            </w:r>
+            <w:proofErr w:type="spellStart"/>
+            <w:r>
+              <w:t>replace</w:t>
+            </w:r>
+            <w:r>
+              <w:t>e</w:t>
+            </w:r>
+            <w:proofErr w:type="spellEnd"/>
+            <w:r>
+              <w:t xml:space="preserve">; order can matter if not careful. Always double-check your output if unsure. </w:t>
+            </w:r>
+          </w:p>
+          <w:p>
+            <w:pPr>
+              <w:pStyle w:val="Compact"/>
+            </w:pPr>
+            <w:r>
+              <w:t xml:space="preserve">Example 1: With the argument set to </w:t>
+            </w:r>
+            <w:r>
+              <w:t>“</w:t>
+            </w:r>
+            <w:r>
+              <w:t xml:space="preserve">&amp; &gt; -and-”, all instances of </w:t>
+            </w:r>
+            <w:r>
+              <w:t>“</w:t>
+            </w:r>
+            <w:r>
+              <w:t xml:space="preserve">&amp;” will be replaced with ”-and-”. </w:t>
+            </w:r>
+          </w:p>
+          <w:p>
+            <w:pPr>
+              <w:pStyle w:val="Compact"/>
+            </w:pPr>
+            <w:r>
+              <w:t xml:space="preserve">Example 2: With the argument set to </w:t>
+            </w:r>
+            <w:r>
+              <w:t>“</w:t>
+            </w:r>
+            <w:r>
+              <w:t xml:space="preserve">@&gt;-at-  </w:t>
+            </w:r>
+            <w:r>
+              <w:t xml:space="preserve">* </w:t>
+            </w:r>
+            <w:r>
+              <w:t>&amp;-and-”, all instances of “@” will become “-at-”, and all instances of “&amp;” will become “-and-”.</w:t>
+            </w:r>
           </w:p>
         </w:tc>
       </w:tr>
@@ -1417,16 +1531,55 @@
           <w:numId w:val="3"/>
         </w:numPr>
       </w:pPr>
+      <w:proofErr w:type="spellStart"/>
       <w:r>
         <w:rPr>
           <w:rStyle w:val="VerbatimChar"/>
         </w:rPr>
         <w:t>ctrl+w</w:t>
       </w:r>
+      <w:proofErr w:type="spellEnd"/>
       <w:r>
         <w:t xml:space="preserve"> to close the window.</w:t>
       </w:r>
       <w:bookmarkEnd w:id="7"/>
+    </w:p>
+    <w:p>
+      <w:pPr>
+        <w:pStyle w:val="Compact"/>
+        <w:numPr>
+          <w:ilvl w:val="0"/>
+          <w:numId w:val="3"/>
+        </w:numPr>
+      </w:pPr>
+      <w:r>
+        <w:t xml:space="preserve">To schedule an execution, use Windows' Task Scheduler application. Set the </w:t>
+      </w:r>
+      <w:r>
+        <w:rPr>
+          <w:i/>
+          <w:iCs/>
+        </w:rPr>
+        <w:t>program</w:t>
+      </w:r>
+      <w:r>
+        <w:t xml:space="preserve"> attribute to your batch file, and the </w:t>
+      </w:r>
+      <w:r>
+        <w:rPr>
+          <w:i/>
+          <w:iCs/>
+        </w:rPr>
+        <w:t>start</w:t>
+      </w:r>
+      <w:r>
+        <w:t xml:space="preserve"> attribute to the directory of your batch file.</w:t>
+      </w:r>
+    </w:p>
+    <w:p>
+      <w:pPr>
+        <w:pStyle w:val="Compact"/>
+      </w:pPr>
     </w:p>
     <w:sectPr>
       <w:footnotePr>
@@ -2849,6 +3002,15 @@
       <w:sz w:val="22"/>
     </w:rPr>
   </w:style>
+  <w:style w:type="paragraph" w:styleId="ListParagraph">
+    <w:name w:val="List Paragraph"/>
+    <w:basedOn w:val="Normal"/>
+    <w:rsid w:val="003577E2"/>
+    <w:pPr>
+      <w:ind w:left="720"/>
+      <w:contextualSpacing/>
+    </w:pPr>
+  </w:style>
 </w:styles>
 </file>
 

</xml_diff>

<commit_message>
Add task scheduling section to readme
</commit_message>
<xml_diff>
--- a/README-Admin.docx
+++ b/README-Admin.docx
@@ -19,7 +19,15 @@
         <w:pStyle w:val="FirstParagraph"/>
       </w:pPr>
       <w:r>
-        <w:t>File Ninja helps you manage your files and automate tasks that are too repetitive to do manually. The Admin version includes everything from the Lite version</w:t>
+        <w:t xml:space="preserve">File Ninja helps you manage your files and automate tasks that are too repetitive to do manually. The </w:t>
+      </w:r>
+      <w:proofErr w:type="gramStart"/>
+      <w:r>
+        <w:t>Admin</w:t>
+      </w:r>
+      <w:proofErr w:type="gramEnd"/>
+      <w:r>
+        <w:t xml:space="preserve"> version includes everything from the Lite version</w:t>
       </w:r>
       <w:r>
         <w:t>, plus more features.</w:t>
@@ -640,7 +648,15 @@
               <w:pStyle w:val="Compact"/>
             </w:pPr>
             <w:r>
-              <w:t xml:space="preserve">If on, Find procedures will include hidden files. </w:t>
+              <w:t xml:space="preserve">If on, </w:t>
+            </w:r>
+            <w:proofErr w:type="gramStart"/>
+            <w:r>
+              <w:t>Find</w:t>
+            </w:r>
+            <w:proofErr w:type="gramEnd"/>
+            <w:r>
+              <w:t xml:space="preserve"> procedures will include hidden files. </w:t>
             </w:r>
           </w:p>
           <w:p>
@@ -1131,7 +1147,15 @@
               <w:pStyle w:val="Compact"/>
             </w:pPr>
             <w:r>
-              <w:t>Flags directory names with bad characters. A bad character is any character that is either not alphanumeric, nor a hyphen (-).</w:t>
+              <w:t xml:space="preserve">Flags directory names with bad characters. A bad character is any character that is either not alphanumeric, </w:t>
+            </w:r>
+            <w:proofErr w:type="gramStart"/>
+            <w:r>
+              <w:t>nor</w:t>
+            </w:r>
+            <w:proofErr w:type="gramEnd"/>
+            <w:r>
+              <w:t xml:space="preserve"> a hyphen (-).</w:t>
             </w:r>
           </w:p>
         </w:tc>
@@ -1475,7 +1499,15 @@
               <w:t>“</w:t>
             </w:r>
             <w:r>
-              <w:t xml:space="preserve">&amp;” will be replaced with ”-and-”. </w:t>
+              <w:t xml:space="preserve">&amp;” will be replaced </w:t>
+            </w:r>
+            <w:proofErr w:type="gramStart"/>
+            <w:r>
+              <w:t>with ”</w:t>
+            </w:r>
+            <w:proofErr w:type="gramEnd"/>
+            <w:r>
+              <w:t xml:space="preserve">-and-”. </w:t>
             </w:r>
           </w:p>
           <w:p>
@@ -1489,10 +1521,18 @@
               <w:t>“</w:t>
             </w:r>
             <w:r>
-              <w:t xml:space="preserve">@&gt;-at-  </w:t>
-            </w:r>
-            <w:r>
-              <w:t xml:space="preserve">* </w:t>
+              <w:t>@&gt;-at</w:t>
+            </w:r>
+            <w:proofErr w:type="gramStart"/>
+            <w:r>
+              <w:t xml:space="preserve">-  </w:t>
+            </w:r>
+            <w:r>
+              <w:t>*</w:t>
+            </w:r>
+            <w:proofErr w:type="gramEnd"/>
+            <w:r>
+              <w:t xml:space="preserve"> </w:t>
             </w:r>
             <w:r>
               <w:t>&amp;-and-”, all instances of “@” will become “-at-”, and all instances of “&amp;” will become “-and-”.</w:t>
@@ -1509,6 +1549,28 @@
       <w:bookmarkEnd w:id="6"/>
       <w:r>
         <w:t>Hints</w:t>
+      </w:r>
+    </w:p>
+    <w:p>
+      <w:pPr>
+        <w:pStyle w:val="Heading2"/>
+      </w:pPr>
+      <w:r>
+        <w:t>Scheduling Executions with Task Scheduler</w:t>
+      </w:r>
+    </w:p>
+    <w:p>
+      <w:pPr>
+        <w:pStyle w:val="BodyText"/>
+        <w:rPr>
+          <w:lang w:val="en-CA"/>
+        </w:rPr>
+      </w:pPr>
+      <w:r>
+        <w:rPr>
+          <w:lang w:val="en-CA"/>
+        </w:rPr>
+        <w:t>NOTE: Ensure the exe file exists, not just the p7m file.</w:t>
       </w:r>
     </w:p>
     <w:p>
@@ -1520,7 +1582,16 @@
         </w:numPr>
       </w:pPr>
       <w:r>
-        <w:t>Middle-click anywhere in the window to alternate between light and dark mode.</w:t>
+        <w:t xml:space="preserve">Open </w:t>
+      </w:r>
+      <w:r>
+        <w:rPr>
+          <w:rStyle w:val="VerbatimChar"/>
+        </w:rPr>
+        <w:t>Task Scheduler</w:t>
+      </w:r>
+      <w:r>
+        <w:t>.</w:t>
       </w:r>
     </w:p>
     <w:p>
@@ -1530,19 +1601,314 @@
           <w:ilvl w:val="0"/>
           <w:numId w:val="3"/>
         </w:numPr>
-      </w:pPr>
-      <w:proofErr w:type="spellStart"/>
+        <w:rPr>
+          <w:rStyle w:val="VerbatimChar"/>
+          <w:rFonts w:asciiTheme="minorHAnsi" w:hAnsiTheme="minorHAnsi"/>
+          <w:sz w:val="24"/>
+        </w:rPr>
+      </w:pPr>
+      <w:r>
+        <w:t xml:space="preserve">Select </w:t>
+      </w:r>
       <w:r>
         <w:rPr>
           <w:rStyle w:val="VerbatimChar"/>
         </w:rPr>
-        <w:t>ctrl+w</w:t>
+        <w:t>Create Basic Task</w:t>
+      </w:r>
+      <w:r>
+        <w:rPr>
+          <w:rStyle w:val="VerbatimChar"/>
+        </w:rPr>
+        <w:t>….</w:t>
+      </w:r>
+    </w:p>
+    <w:p>
+      <w:pPr>
+        <w:pStyle w:val="ListParagraph"/>
+        <w:numPr>
+          <w:ilvl w:val="0"/>
+          <w:numId w:val="3"/>
+        </w:numPr>
+      </w:pPr>
+      <w:r>
+        <w:t>Create a name.</w:t>
+      </w:r>
+    </w:p>
+    <w:p>
+      <w:pPr>
+        <w:pStyle w:val="ListParagraph"/>
+        <w:numPr>
+          <w:ilvl w:val="0"/>
+          <w:numId w:val="3"/>
+        </w:numPr>
+      </w:pPr>
+      <w:r>
+        <w:t>Specify a trigger.</w:t>
+      </w:r>
+    </w:p>
+    <w:p>
+      <w:pPr>
+        <w:pStyle w:val="ListParagraph"/>
+        <w:numPr>
+          <w:ilvl w:val="1"/>
+          <w:numId w:val="3"/>
+        </w:numPr>
+      </w:pPr>
+      <w:r>
+        <w:t>Specify trigger details further if applicable. These can always be changed later.</w:t>
+      </w:r>
+    </w:p>
+    <w:p>
+      <w:pPr>
+        <w:pStyle w:val="ListParagraph"/>
+        <w:numPr>
+          <w:ilvl w:val="0"/>
+          <w:numId w:val="3"/>
+        </w:numPr>
+        <w:rPr>
+          <w:rStyle w:val="VerbatimChar"/>
+          <w:rFonts w:asciiTheme="minorHAnsi" w:hAnsiTheme="minorHAnsi"/>
+          <w:sz w:val="24"/>
+        </w:rPr>
+      </w:pPr>
+      <w:r>
+        <w:t xml:space="preserve">Select </w:t>
+      </w:r>
+      <w:r>
+        <w:rPr>
+          <w:rStyle w:val="VerbatimChar"/>
+        </w:rPr>
+        <w:t>Start a program.</w:t>
+      </w:r>
+    </w:p>
+    <w:p>
+      <w:pPr>
+        <w:pStyle w:val="ListParagraph"/>
+        <w:numPr>
+          <w:ilvl w:val="0"/>
+          <w:numId w:val="3"/>
+        </w:numPr>
+      </w:pPr>
+      <w:r>
+        <w:t>Specify program details.</w:t>
+      </w:r>
+    </w:p>
+    <w:p>
+      <w:pPr>
+        <w:pStyle w:val="ListParagraph"/>
+        <w:numPr>
+          <w:ilvl w:val="1"/>
+          <w:numId w:val="3"/>
+        </w:numPr>
+        <w:rPr>
+          <w:rStyle w:val="VerbatimChar"/>
+          <w:rFonts w:asciiTheme="minorHAnsi" w:hAnsiTheme="minorHAnsi"/>
+          <w:sz w:val="24"/>
+        </w:rPr>
+      </w:pPr>
+      <w:r>
+        <w:rPr>
+          <w:rStyle w:val="VerbatimChar"/>
+        </w:rPr>
+        <w:t>Program/script</w:t>
+      </w:r>
+      <w:r>
+        <w:t xml:space="preserve"> = </w:t>
+      </w:r>
+      <w:r>
+        <w:rPr>
+          <w:rStyle w:val="VerbatimChar"/>
+        </w:rPr>
+        <w:t>File-Ninja-Admin.exe</w:t>
+      </w:r>
+    </w:p>
+    <w:p>
+      <w:pPr>
+        <w:pStyle w:val="ListParagraph"/>
+        <w:numPr>
+          <w:ilvl w:val="1"/>
+          <w:numId w:val="3"/>
+        </w:numPr>
+        <w:rPr>
+          <w:lang w:val="en-CA"/>
+        </w:rPr>
+      </w:pPr>
+      <w:r>
+        <w:rPr>
+          <w:rStyle w:val="VerbatimChar"/>
+        </w:rPr>
+        <w:t xml:space="preserve">Add arguments </w:t>
+      </w:r>
+      <w:r>
+        <w:t>=</w:t>
+      </w:r>
+      <w:r>
+        <w:rPr>
+          <w:rStyle w:val="VerbatimChar"/>
+        </w:rPr>
+        <w:t xml:space="preserve"> </w:t>
+      </w:r>
+      <w:r>
+        <w:t xml:space="preserve">The location of the JSON settings you want to run. </w:t>
+      </w:r>
+      <w:r>
+        <w:rPr>
+          <w:lang w:val="en-CA"/>
+        </w:rPr>
+        <w:t xml:space="preserve">(ex: "C:\Users\FirstName </w:t>
+      </w:r>
+      <w:proofErr w:type="spellStart"/>
+      <w:r>
+        <w:rPr>
+          <w:lang w:val="en-CA"/>
+        </w:rPr>
+        <w:t>LastName</w:t>
       </w:r>
       <w:proofErr w:type="spellEnd"/>
       <w:r>
-        <w:t xml:space="preserve"> to close the window.</w:t>
-      </w:r>
-      <w:bookmarkEnd w:id="7"/>
+        <w:rPr>
+          <w:lang w:val="en-CA"/>
+        </w:rPr>
+        <w:t>\</w:t>
+      </w:r>
+      <w:proofErr w:type="spellStart"/>
+      <w:r>
+        <w:rPr>
+          <w:lang w:val="en-CA"/>
+        </w:rPr>
+        <w:t>routineRunSettings.json</w:t>
+      </w:r>
+      <w:proofErr w:type="spellEnd"/>
+      <w:r>
+        <w:rPr>
+          <w:lang w:val="en-CA"/>
+        </w:rPr>
+        <w:t xml:space="preserve">"). </w:t>
+      </w:r>
+      <w:r>
+        <w:rPr>
+          <w:b/>
+          <w:bCs/>
+          <w:lang w:val="en-CA"/>
+        </w:rPr>
+        <w:t>MUST</w:t>
+      </w:r>
+      <w:r>
+        <w:rPr>
+          <w:lang w:val="en-CA"/>
+        </w:rPr>
+        <w:t xml:space="preserve"> be in quotes.</w:t>
+      </w:r>
+    </w:p>
+    <w:p>
+      <w:pPr>
+        <w:pStyle w:val="ListParagraph"/>
+        <w:numPr>
+          <w:ilvl w:val="1"/>
+          <w:numId w:val="3"/>
+        </w:numPr>
+        <w:rPr>
+          <w:lang w:val="en-CA"/>
+        </w:rPr>
+      </w:pPr>
+      <w:r>
+        <w:rPr>
+          <w:rStyle w:val="VerbatimChar"/>
+        </w:rPr>
+        <w:t xml:space="preserve">Start in </w:t>
+      </w:r>
+      <w:r>
+        <w:t>=</w:t>
+      </w:r>
+      <w:r>
+        <w:t xml:space="preserve"> The directory in which </w:t>
+      </w:r>
+      <w:r>
+        <w:rPr>
+          <w:rStyle w:val="VerbatimChar"/>
+        </w:rPr>
+        <w:t>File-Ninja-Admin.exe</w:t>
+      </w:r>
+      <w:r>
+        <w:t xml:space="preserve"> resides. </w:t>
+      </w:r>
+      <w:r>
+        <w:rPr>
+          <w:lang w:val="en-CA"/>
+        </w:rPr>
+        <w:t xml:space="preserve">(ex: C:\Users\FirstName </w:t>
+      </w:r>
+      <w:proofErr w:type="spellStart"/>
+      <w:r>
+        <w:rPr>
+          <w:lang w:val="en-CA"/>
+        </w:rPr>
+        <w:t>LastName</w:t>
+      </w:r>
+      <w:proofErr w:type="spellEnd"/>
+      <w:r>
+        <w:rPr>
+          <w:lang w:val="en-CA"/>
+        </w:rPr>
+        <w:t xml:space="preserve">\). Must </w:t>
+      </w:r>
+      <w:r>
+        <w:rPr>
+          <w:b/>
+          <w:bCs/>
+          <w:lang w:val="en-CA"/>
+        </w:rPr>
+        <w:t>NOT</w:t>
+      </w:r>
+      <w:r>
+        <w:rPr>
+          <w:lang w:val="en-CA"/>
+        </w:rPr>
+        <w:t xml:space="preserve"> be in quotes.</w:t>
+      </w:r>
+    </w:p>
+    <w:p>
+      <w:pPr>
+        <w:pStyle w:val="ListParagraph"/>
+        <w:numPr>
+          <w:ilvl w:val="0"/>
+          <w:numId w:val="3"/>
+        </w:numPr>
+      </w:pPr>
+      <w:r>
+        <w:t>Press finish.</w:t>
+      </w:r>
+    </w:p>
+    <w:p>
+      <w:pPr>
+        <w:pStyle w:val="ListParagraph"/>
+        <w:numPr>
+          <w:ilvl w:val="0"/>
+          <w:numId w:val="3"/>
+        </w:numPr>
+      </w:pPr>
+      <w:r>
+        <w:lastRenderedPageBreak/>
+        <w:t xml:space="preserve">Right-click the newly created task, then press </w:t>
+      </w:r>
+      <w:r>
+        <w:rPr>
+          <w:rStyle w:val="VerbatimChar"/>
+        </w:rPr>
+        <w:t>Run</w:t>
+      </w:r>
+      <w:r>
+        <w:t xml:space="preserve"> to ensure you set your program details correctly.</w:t>
+      </w:r>
+    </w:p>
+    <w:p>
+      <w:pPr>
+        <w:pStyle w:val="Heading2"/>
+      </w:pPr>
+      <w:r>
+        <w:t>Miscellaneous</w:t>
+      </w:r>
     </w:p>
     <w:p>
       <w:pPr>
@@ -1552,34 +1918,35 @@
           <w:numId w:val="3"/>
         </w:numPr>
       </w:pPr>
-      <w:r>
-        <w:t xml:space="preserve">To schedule an execution, use Windows' Task Scheduler application. Set the </w:t>
-      </w:r>
-      <w:r>
-        <w:rPr>
-          <w:i/>
-          <w:iCs/>
-        </w:rPr>
-        <w:t>program</w:t>
-      </w:r>
-      <w:r>
-        <w:t xml:space="preserve"> attribute to your batch file, and the </w:t>
-      </w:r>
-      <w:r>
-        <w:rPr>
-          <w:i/>
-          <w:iCs/>
-        </w:rPr>
-        <w:t>start</w:t>
-      </w:r>
-      <w:r>
-        <w:t xml:space="preserve"> attribute to the directory of your batch file.</w:t>
+      <w:proofErr w:type="gramStart"/>
+      <w:r>
+        <w:t>Middle-click</w:t>
+      </w:r>
+      <w:proofErr w:type="gramEnd"/>
+      <w:r>
+        <w:t xml:space="preserve"> anywhere in the window to alternate between light and dark mode.</w:t>
       </w:r>
     </w:p>
     <w:p>
       <w:pPr>
         <w:pStyle w:val="Compact"/>
-      </w:pPr>
+        <w:numPr>
+          <w:ilvl w:val="0"/>
+          <w:numId w:val="3"/>
+        </w:numPr>
+      </w:pPr>
+      <w:proofErr w:type="spellStart"/>
+      <w:r>
+        <w:rPr>
+          <w:rStyle w:val="VerbatimChar"/>
+        </w:rPr>
+        <w:t>ctrl+w</w:t>
+      </w:r>
+      <w:proofErr w:type="spellEnd"/>
+      <w:r>
+        <w:t xml:space="preserve"> to close the window.</w:t>
+      </w:r>
+      <w:bookmarkEnd w:id="7"/>
     </w:p>
     <w:sectPr>
       <w:footnotePr>
@@ -1776,6 +2143,119 @@
       </w:rPr>
     </w:lvl>
   </w:abstractNum>
+  <w:abstractNum w:abstractNumId="2" w15:restartNumberingAfterBreak="0">
+    <w:nsid w:val="42A5696A"/>
+    <w:multiLevelType w:val="hybridMultilevel"/>
+    <w:tmpl w:val="B622BE02"/>
+    <w:lvl w:ilvl="0" w:tplc="10090001">
+      <w:start w:val="1"/>
+      <w:numFmt w:val="bullet"/>
+      <w:lvlText w:val=""/>
+      <w:lvlJc w:val="left"/>
+      <w:pPr>
+        <w:ind w:left="720" w:hanging="360"/>
+      </w:pPr>
+      <w:rPr>
+        <w:rFonts w:ascii="Symbol" w:hAnsi="Symbol" w:hint="default"/>
+      </w:rPr>
+    </w:lvl>
+    <w:lvl w:ilvl="1" w:tplc="10090003" w:tentative="1">
+      <w:start w:val="1"/>
+      <w:numFmt w:val="bullet"/>
+      <w:lvlText w:val="o"/>
+      <w:lvlJc w:val="left"/>
+      <w:pPr>
+        <w:ind w:left="1440" w:hanging="360"/>
+      </w:pPr>
+      <w:rPr>
+        <w:rFonts w:ascii="Courier New" w:hAnsi="Courier New" w:cs="Courier New" w:hint="default"/>
+      </w:rPr>
+    </w:lvl>
+    <w:lvl w:ilvl="2" w:tplc="10090005" w:tentative="1">
+      <w:start w:val="1"/>
+      <w:numFmt w:val="bullet"/>
+      <w:lvlText w:val=""/>
+      <w:lvlJc w:val="left"/>
+      <w:pPr>
+        <w:ind w:left="2160" w:hanging="360"/>
+      </w:pPr>
+      <w:rPr>
+        <w:rFonts w:ascii="Wingdings" w:hAnsi="Wingdings" w:hint="default"/>
+      </w:rPr>
+    </w:lvl>
+    <w:lvl w:ilvl="3" w:tplc="10090001" w:tentative="1">
+      <w:start w:val="1"/>
+      <w:numFmt w:val="bullet"/>
+      <w:lvlText w:val=""/>
+      <w:lvlJc w:val="left"/>
+      <w:pPr>
+        <w:ind w:left="2880" w:hanging="360"/>
+      </w:pPr>
+      <w:rPr>
+        <w:rFonts w:ascii="Symbol" w:hAnsi="Symbol" w:hint="default"/>
+      </w:rPr>
+    </w:lvl>
+    <w:lvl w:ilvl="4" w:tplc="10090003" w:tentative="1">
+      <w:start w:val="1"/>
+      <w:numFmt w:val="bullet"/>
+      <w:lvlText w:val="o"/>
+      <w:lvlJc w:val="left"/>
+      <w:pPr>
+        <w:ind w:left="3600" w:hanging="360"/>
+      </w:pPr>
+      <w:rPr>
+        <w:rFonts w:ascii="Courier New" w:hAnsi="Courier New" w:cs="Courier New" w:hint="default"/>
+      </w:rPr>
+    </w:lvl>
+    <w:lvl w:ilvl="5" w:tplc="10090005" w:tentative="1">
+      <w:start w:val="1"/>
+      <w:numFmt w:val="bullet"/>
+      <w:lvlText w:val=""/>
+      <w:lvlJc w:val="left"/>
+      <w:pPr>
+        <w:ind w:left="4320" w:hanging="360"/>
+      </w:pPr>
+      <w:rPr>
+        <w:rFonts w:ascii="Wingdings" w:hAnsi="Wingdings" w:hint="default"/>
+      </w:rPr>
+    </w:lvl>
+    <w:lvl w:ilvl="6" w:tplc="10090001" w:tentative="1">
+      <w:start w:val="1"/>
+      <w:numFmt w:val="bullet"/>
+      <w:lvlText w:val=""/>
+      <w:lvlJc w:val="left"/>
+      <w:pPr>
+        <w:ind w:left="5040" w:hanging="360"/>
+      </w:pPr>
+      <w:rPr>
+        <w:rFonts w:ascii="Symbol" w:hAnsi="Symbol" w:hint="default"/>
+      </w:rPr>
+    </w:lvl>
+    <w:lvl w:ilvl="7" w:tplc="10090003" w:tentative="1">
+      <w:start w:val="1"/>
+      <w:numFmt w:val="bullet"/>
+      <w:lvlText w:val="o"/>
+      <w:lvlJc w:val="left"/>
+      <w:pPr>
+        <w:ind w:left="5760" w:hanging="360"/>
+      </w:pPr>
+      <w:rPr>
+        <w:rFonts w:ascii="Courier New" w:hAnsi="Courier New" w:cs="Courier New" w:hint="default"/>
+      </w:rPr>
+    </w:lvl>
+    <w:lvl w:ilvl="8" w:tplc="10090005" w:tentative="1">
+      <w:start w:val="1"/>
+      <w:numFmt w:val="bullet"/>
+      <w:lvlText w:val=""/>
+      <w:lvlJc w:val="left"/>
+      <w:pPr>
+        <w:ind w:left="6480" w:hanging="360"/>
+      </w:pPr>
+      <w:rPr>
+        <w:rFonts w:ascii="Wingdings" w:hAnsi="Wingdings" w:hint="default"/>
+      </w:rPr>
+    </w:lvl>
+  </w:abstractNum>
   <w:num w:numId="1" w16cid:durableId="562833874">
     <w:abstractNumId w:val="0"/>
   </w:num>
@@ -1784,6 +2264,9 @@
   </w:num>
   <w:num w:numId="3" w16cid:durableId="670521749">
     <w:abstractNumId w:val="1"/>
+  </w:num>
+  <w:num w:numId="4" w16cid:durableId="2019690761">
+    <w:abstractNumId w:val="2"/>
   </w:num>
 </w:numbering>
 </file>
@@ -2080,7 +2563,6 @@
     <w:next w:val="BodyText"/>
     <w:link w:val="Heading2Char"/>
     <w:uiPriority w:val="9"/>
-    <w:semiHidden/>
     <w:unhideWhenUsed/>
     <w:qFormat/>
     <w:rsid w:val="00A10FD9"/>
@@ -2255,7 +2737,6 @@
   <w:style w:type="character" w:default="1" w:styleId="DefaultParagraphFont">
     <w:name w:val="Default Paragraph Font"/>
     <w:uiPriority w:val="1"/>
-    <w:semiHidden/>
     <w:unhideWhenUsed/>
   </w:style>
   <w:style w:type="table" w:default="1" w:styleId="TableNormal">
@@ -2448,7 +2929,6 @@
     <w:basedOn w:val="DefaultParagraphFont"/>
     <w:link w:val="Heading2"/>
     <w:uiPriority w:val="9"/>
-    <w:semiHidden/>
     <w:rsid w:val="00A10FD9"/>
     <w:rPr>
       <w:rFonts w:asciiTheme="majorHAnsi" w:eastAsiaTheme="majorEastAsia" w:hAnsiTheme="majorHAnsi" w:cstheme="majorBidi"/>

</xml_diff>

<commit_message>
Change the font and spacing
</commit_message>
<xml_diff>
--- a/README-Admin.docx
+++ b/README-Admin.docx
@@ -15,9 +15,6 @@
       </w:r>
     </w:p>
     <w:p>
-      <w:pPr>
-        <w:pStyle w:val="FirstParagraph"/>
-      </w:pPr>
       <w:r>
         <w:t xml:space="preserve">File Ninja helps you manage your files and automate tasks that are too repetitive to do manually. The </w:t>
       </w:r>
@@ -31,44 +28,45 @@
       </w:r>
       <w:r>
         <w:t>, plus more features.</w:t>
+      </w:r>
+    </w:p>
+    <w:p/>
+    <w:p>
+      <w:pPr>
+        <w:pStyle w:val="Heading1"/>
+      </w:pPr>
+      <w:bookmarkStart w:id="1" w:name="opening-file-ninja"/>
+      <w:bookmarkEnd w:id="0"/>
+      <w:r>
+        <w:t>Opening File Ninja</w:t>
       </w:r>
     </w:p>
     <w:p>
       <w:pPr>
-        <w:pStyle w:val="Heading1"/>
-      </w:pPr>
-      <w:bookmarkStart w:id="1" w:name="opening-file-ninja"/>
-      <w:bookmarkEnd w:id="0"/>
-      <w:r>
-        <w:t>Opening File Ninja</w:t>
+        <w:pStyle w:val="ListParagraph"/>
+        <w:numPr>
+          <w:ilvl w:val="0"/>
+          <w:numId w:val="7"/>
+        </w:numPr>
+      </w:pPr>
+      <w:r>
+        <w:t>Download and open the File Ninja p7m file.</w:t>
       </w:r>
     </w:p>
     <w:p>
       <w:pPr>
-        <w:pStyle w:val="Compact"/>
+        <w:pStyle w:val="ListParagraph"/>
         <w:numPr>
           <w:ilvl w:val="0"/>
-          <w:numId w:val="2"/>
+          <w:numId w:val="7"/>
         </w:numPr>
       </w:pPr>
       <w:r>
-        <w:t>Download and open the File Ninja p7m file.</w:t>
-      </w:r>
-    </w:p>
-    <w:p>
-      <w:pPr>
-        <w:pStyle w:val="Compact"/>
-        <w:numPr>
-          <w:ilvl w:val="0"/>
-          <w:numId w:val="2"/>
-        </w:numPr>
-      </w:pPr>
-      <w:r>
-        <w:t xml:space="preserve">OR download </w:t>
+        <w:t>OR download X</w:t>
       </w:r>
       <w:proofErr w:type="spellStart"/>
       <w:r>
-        <w:t>XlsxWriter</w:t>
+        <w:t>lsxWriter</w:t>
       </w:r>
       <w:proofErr w:type="spellEnd"/>
       <w:r>
@@ -92,6 +90,7 @@
         <w:t>) and run the Python code directly.</w:t>
       </w:r>
     </w:p>
+    <w:p/>
     <w:p>
       <w:pPr>
         <w:pStyle w:val="Heading1"/>
@@ -143,9 +142,6 @@
             </w:tcBorders>
           </w:tcPr>
           <w:p>
-            <w:pPr>
-              <w:pStyle w:val="Compact"/>
-            </w:pPr>
             <w:r>
               <w:t>Element</w:t>
             </w:r>
@@ -159,9 +155,6 @@
             </w:tcBorders>
           </w:tcPr>
           <w:p>
-            <w:pPr>
-              <w:pStyle w:val="Compact"/>
-            </w:pPr>
             <w:r>
               <w:t>Description</w:t>
             </w:r>
@@ -174,9 +167,6 @@
             <w:tcW w:w="3085" w:type="dxa"/>
           </w:tcPr>
           <w:p>
-            <w:pPr>
-              <w:pStyle w:val="Compact"/>
-            </w:pPr>
             <w:r>
               <w:t>Browse to Select</w:t>
             </w:r>
@@ -187,9 +177,6 @@
             <w:tcW w:w="6491" w:type="dxa"/>
           </w:tcPr>
           <w:p>
-            <w:pPr>
-              <w:pStyle w:val="Compact"/>
-            </w:pPr>
             <w:r>
               <w:t>Browse to select the directory to perform operations on.</w:t>
             </w:r>
@@ -202,9 +189,6 @@
             <w:tcW w:w="3085" w:type="dxa"/>
           </w:tcPr>
           <w:p>
-            <w:pPr>
-              <w:pStyle w:val="Compact"/>
-            </w:pPr>
             <w:r>
               <w:t>Browse to Exclude</w:t>
             </w:r>
@@ -215,9 +199,6 @@
             <w:tcW w:w="6491" w:type="dxa"/>
           </w:tcPr>
           <w:p>
-            <w:pPr>
-              <w:pStyle w:val="Compact"/>
-            </w:pPr>
             <w:r>
               <w:t xml:space="preserve">Select subdirectories of the main directory to exclude from operation. Hidden directories — and their subdirectories — are automatically excluded. To remove a previously added excluded directory, either double-click or right click it. (If </w:t>
             </w:r>
@@ -240,9 +221,6 @@
             <w:tcW w:w="3085" w:type="dxa"/>
           </w:tcPr>
           <w:p>
-            <w:pPr>
-              <w:pStyle w:val="Compact"/>
-            </w:pPr>
             <w:r>
               <w:t>Find procedures</w:t>
             </w:r>
@@ -253,9 +231,6 @@
             <w:tcW w:w="6491" w:type="dxa"/>
           </w:tcPr>
           <w:p>
-            <w:pPr>
-              <w:pStyle w:val="Compact"/>
-            </w:pPr>
             <w:r>
               <w:t>Flags any errant files based on the selection.</w:t>
             </w:r>
@@ -268,9 +243,6 @@
             <w:tcW w:w="3085" w:type="dxa"/>
           </w:tcPr>
           <w:p>
-            <w:pPr>
-              <w:pStyle w:val="Compact"/>
-            </w:pPr>
             <w:r>
               <w:t>Include Subdirectories</w:t>
             </w:r>
@@ -281,11 +253,18 @@
             <w:tcW w:w="6491" w:type="dxa"/>
           </w:tcPr>
           <w:p>
-            <w:pPr>
-              <w:pStyle w:val="Compact"/>
-            </w:pPr>
-            <w:r>
-              <w:t>If on, File Ninja will peruse through all subdirectories as well. Otherwise, will only traverse the currently selected directory. Related: “Browse to Exclude”.</w:t>
+            <w:r>
+              <w:t xml:space="preserve">If on, File Ninja will peruse through all subdirectories as well. Otherwise, will only traverse the currently selected directory. Related: </w:t>
+            </w:r>
+            <w:r>
+              <w:rPr>
+                <w:i/>
+                <w:iCs/>
+              </w:rPr>
+              <w:t>Browse to Exclude</w:t>
+            </w:r>
+            <w:r>
+              <w:t>.</w:t>
             </w:r>
           </w:p>
         </w:tc>
@@ -296,9 +275,6 @@
             <w:tcW w:w="3085" w:type="dxa"/>
           </w:tcPr>
           <w:p>
-            <w:pPr>
-              <w:pStyle w:val="Compact"/>
-            </w:pPr>
             <w:r>
               <w:t>Add Recommendations~</w:t>
             </w:r>
@@ -309,9 +285,6 @@
             <w:tcW w:w="6491" w:type="dxa"/>
           </w:tcPr>
           <w:p>
-            <w:pPr>
-              <w:pStyle w:val="Compact"/>
-            </w:pPr>
             <w:r>
               <w:t>If on, procedures that end in “~” will show helpful recommendations. Red highlight indicates a stronger warning: those files should perhaps be deleted. Yellow highlight indicates a weaker warning: those files should be looked at.</w:t>
             </w:r>
@@ -324,9 +297,6 @@
             <w:tcW w:w="3085" w:type="dxa"/>
           </w:tcPr>
           <w:p>
-            <w:pPr>
-              <w:pStyle w:val="Compact"/>
-            </w:pPr>
             <w:r>
               <w:t>README</w:t>
             </w:r>
@@ -337,9 +307,6 @@
             <w:tcW w:w="6491" w:type="dxa"/>
           </w:tcPr>
           <w:p>
-            <w:pPr>
-              <w:pStyle w:val="Compact"/>
-            </w:pPr>
             <w:r>
               <w:t xml:space="preserve">Open the README docx file if it </w:t>
             </w:r>
@@ -358,9 +325,6 @@
             <w:tcW w:w="3085" w:type="dxa"/>
           </w:tcPr>
           <w:p>
-            <w:pPr>
-              <w:pStyle w:val="Compact"/>
-            </w:pPr>
             <w:r>
               <w:t>Execute</w:t>
             </w:r>
@@ -371,9 +335,6 @@
             <w:tcW w:w="6491" w:type="dxa"/>
           </w:tcPr>
           <w:p>
-            <w:pPr>
-              <w:pStyle w:val="Compact"/>
-            </w:pPr>
             <w:r>
               <w:t>Commence execution.</w:t>
             </w:r>
@@ -386,9 +347,6 @@
             <w:tcW w:w="3085" w:type="dxa"/>
           </w:tcPr>
           <w:p>
-            <w:pPr>
-              <w:pStyle w:val="Compact"/>
-            </w:pPr>
             <w:r>
               <w:t>Results</w:t>
             </w:r>
@@ -399,11 +357,12 @@
             <w:tcW w:w="6491" w:type="dxa"/>
           </w:tcPr>
           <w:p>
-            <w:pPr>
-              <w:pStyle w:val="Compact"/>
-            </w:pPr>
-            <w:r>
-              <w:t>Open results directory, containing Excel files of previous executions. File names follow the convention “</w:t>
+            <w:r>
+              <w:t xml:space="preserve">Open results directory, containing Excel files of previous executions. File names follow the convention </w:t>
+            </w:r>
+            <w:r>
+              <w:lastRenderedPageBreak/>
+              <w:t>“</w:t>
             </w:r>
             <w:r>
               <w:t>SelectedDirectoryName</w:t>
@@ -422,6 +381,7 @@
       <w:bookmarkStart w:id="4" w:name="admin"/>
       <w:bookmarkEnd w:id="3"/>
       <w:r>
+        <w:lastRenderedPageBreak/>
         <w:t>Admin</w:t>
       </w:r>
     </w:p>
@@ -457,9 +417,6 @@
             </w:tcBorders>
           </w:tcPr>
           <w:p>
-            <w:pPr>
-              <w:pStyle w:val="Compact"/>
-            </w:pPr>
             <w:r>
               <w:t>Element</w:t>
             </w:r>
@@ -473,9 +430,6 @@
             </w:tcBorders>
           </w:tcPr>
           <w:p>
-            <w:pPr>
-              <w:pStyle w:val="Compact"/>
-            </w:pPr>
             <w:r>
               <w:t>Description</w:t>
             </w:r>
@@ -488,11 +442,7 @@
             <w:tcW w:w="3085" w:type="dxa"/>
           </w:tcPr>
           <w:p>
-            <w:pPr>
-              <w:pStyle w:val="Compact"/>
-            </w:pPr>
-            <w:r>
-              <w:lastRenderedPageBreak/>
+            <w:r>
               <w:t>Fix procedures</w:t>
             </w:r>
           </w:p>
@@ -502,9 +452,6 @@
             <w:tcW w:w="6491" w:type="dxa"/>
           </w:tcPr>
           <w:p>
-            <w:pPr>
-              <w:pStyle w:val="Compact"/>
-            </w:pPr>
             <w:r>
               <w:t xml:space="preserve">If </w:t>
             </w:r>
@@ -537,9 +484,6 @@
             <w:tcW w:w="3085" w:type="dxa"/>
           </w:tcPr>
           <w:p>
-            <w:pPr>
-              <w:pStyle w:val="Compact"/>
-            </w:pPr>
             <w:r>
               <w:t>Parameter#</w:t>
             </w:r>
@@ -550,9 +494,6 @@
             <w:tcW w:w="6491" w:type="dxa"/>
           </w:tcPr>
           <w:p>
-            <w:pPr>
-              <w:pStyle w:val="Compact"/>
-            </w:pPr>
             <w:r>
               <w:t xml:space="preserve">Fix procedures that end in </w:t>
             </w:r>
@@ -564,16 +505,27 @@
               <w:t>#</w:t>
             </w:r>
             <w:r>
-              <w:t xml:space="preserve"> require an argument. Input their arguments here. If running multiple Fix procedures, separate arguments using “/”, in order from top to bottom of the list of Fix procedures selected.  For example: If running “Replace Character (DIR)#” and “Replace Character (FILE)#”, you may input (without the quotes) “&amp;&gt;and / @&gt;at”.</w:t>
+              <w:t xml:space="preserve"> require an argument. Input their arguments here. If running multiple Fix procedures, separate arguments using “/”, in order from top to bottom of the list of Fix procedures selected. </w:t>
+            </w:r>
+          </w:p>
+          <w:p>
+            <w:r>
+              <w:t>E</w:t>
+            </w:r>
+            <w:r>
+              <w:t>xample</w:t>
+            </w:r>
+            <w:r>
+              <w:t xml:space="preserve"> 1</w:t>
+            </w:r>
+            <w:r>
+              <w:t>: If running “Replace Character (DIR)#” and “Replace Character (FILE)#”, you may input (without the quotes) “&amp;&gt;and / @&gt;at”.</w:t>
             </w:r>
             <w:r>
               <w:t xml:space="preserve"> </w:t>
             </w:r>
           </w:p>
           <w:p>
-            <w:pPr>
-              <w:pStyle w:val="Compact"/>
-            </w:pPr>
             <w:r>
               <w:t xml:space="preserve">NOTE: </w:t>
             </w:r>
@@ -585,11 +537,11 @@
             </w:r>
           </w:p>
           <w:p>
-            <w:pPr>
-              <w:pStyle w:val="Compact"/>
-            </w:pPr>
-            <w:r>
-              <w:t>Example 1</w:t>
+            <w:r>
+              <w:t xml:space="preserve">Example </w:t>
+            </w:r>
+            <w:r>
+              <w:t>2</w:t>
             </w:r>
             <w:r>
               <w:t>: If running "Old File Find#~", "Empty Directory#~", and "Replace Character (FILE)#", you may input (without the quotes) "/ / &amp;&gt;and".</w:t>
@@ -603,9 +555,6 @@
             <w:tcW w:w="3085" w:type="dxa"/>
           </w:tcPr>
           <w:p>
-            <w:pPr>
-              <w:pStyle w:val="Compact"/>
-            </w:pPr>
             <w:r>
               <w:t>Allow Modify</w:t>
             </w:r>
@@ -616,9 +565,6 @@
             <w:tcW w:w="6491" w:type="dxa"/>
           </w:tcPr>
           <w:p>
-            <w:pPr>
-              <w:pStyle w:val="Compact"/>
-            </w:pPr>
             <w:r>
               <w:t>If on, executes all changes irreversibly. Can not run multiple modifier Fix procedures simultaneously.</w:t>
             </w:r>
@@ -631,9 +577,6 @@
             <w:tcW w:w="3085" w:type="dxa"/>
           </w:tcPr>
           <w:p>
-            <w:pPr>
-              <w:pStyle w:val="Compact"/>
-            </w:pPr>
             <w:r>
               <w:t>Include Hidden Files</w:t>
             </w:r>
@@ -644,17 +587,19 @@
             <w:tcW w:w="6491" w:type="dxa"/>
           </w:tcPr>
           <w:p>
-            <w:pPr>
-              <w:pStyle w:val="Compact"/>
-            </w:pPr>
-            <w:r>
-              <w:t xml:space="preserve">If on, Find procedures will include hidden files. </w:t>
-            </w:r>
-          </w:p>
-          <w:p>
-            <w:pPr>
-              <w:pStyle w:val="Compact"/>
-            </w:pPr>
+            <w:r>
+              <w:t xml:space="preserve">If on, </w:t>
+            </w:r>
+            <w:proofErr w:type="gramStart"/>
+            <w:r>
+              <w:t>Find</w:t>
+            </w:r>
+            <w:proofErr w:type="gramEnd"/>
+            <w:r>
+              <w:t xml:space="preserve"> procedures will include hidden files. </w:t>
+            </w:r>
+          </w:p>
+          <w:p>
             <w:r>
               <w:t>NOTE: Fix procedures will always ignore hidden files.</w:t>
             </w:r>
@@ -667,9 +612,6 @@
             <w:tcW w:w="3085" w:type="dxa"/>
           </w:tcPr>
           <w:p>
-            <w:pPr>
-              <w:pStyle w:val="Compact"/>
-            </w:pPr>
             <w:r>
               <w:t>Save Settings</w:t>
             </w:r>
@@ -680,9 +622,6 @@
             <w:tcW w:w="6491" w:type="dxa"/>
           </w:tcPr>
           <w:p>
-            <w:pPr>
-              <w:pStyle w:val="Compact"/>
-            </w:pPr>
             <w:r>
               <w:t>Save current settings to a JSON file. After saving settings, the user is asked if they would like to create a corresponding batch file. Execute these batch files to automatically run File-Ninja-Control</w:t>
             </w:r>
@@ -694,9 +633,6 @@
             </w:r>
           </w:p>
           <w:p>
-            <w:pPr>
-              <w:pStyle w:val="Compact"/>
-            </w:pPr>
             <w:r>
               <w:t xml:space="preserve">NOTE: The JSON and corresponding batch file must have the same </w:t>
             </w:r>
@@ -708,9 +644,6 @@
             </w:r>
           </w:p>
           <w:p>
-            <w:pPr>
-              <w:pStyle w:val="Compact"/>
-            </w:pPr>
             <w:r>
               <w:t>NOTE: File-Ninja-Control must not be renamed and must be in the same location as File-Ninja-Admin</w:t>
             </w:r>
@@ -718,7 +651,11 @@
               <w:t>’s</w:t>
             </w:r>
             <w:r>
-              <w:t xml:space="preserve"> original location. If the batch file suddenly stops working, load the JSON's settings and re</w:t>
+              <w:t xml:space="preserve"> original location. If the </w:t>
+            </w:r>
+            <w:r>
+              <w:lastRenderedPageBreak/>
+              <w:t>batch file suddenly stops working, load the JSON's settings and re</w:t>
             </w:r>
             <w:r>
               <w:t>-</w:t>
@@ -741,10 +678,8 @@
             <w:tcW w:w="3085" w:type="dxa"/>
           </w:tcPr>
           <w:p>
-            <w:pPr>
-              <w:pStyle w:val="Compact"/>
-            </w:pPr>
-            <w:r>
+            <w:r>
+              <w:lastRenderedPageBreak/>
               <w:t>Load Settings</w:t>
             </w:r>
           </w:p>
@@ -754,9 +689,6 @@
             <w:tcW w:w="6491" w:type="dxa"/>
           </w:tcPr>
           <w:p>
-            <w:pPr>
-              <w:pStyle w:val="Compact"/>
-            </w:pPr>
             <w:r>
               <w:t>Load settings from a JSON file.</w:t>
             </w:r>
@@ -765,12 +697,14 @@
       </w:tr>
     </w:tbl>
     <w:p>
-      <w:pPr>
-        <w:pStyle w:val="Heading1"/>
-      </w:pPr>
       <w:bookmarkStart w:id="5" w:name="find-procedures"/>
       <w:bookmarkEnd w:id="2"/>
       <w:bookmarkEnd w:id="4"/>
+    </w:p>
+    <w:p>
+      <w:pPr>
+        <w:pStyle w:val="Heading1"/>
+      </w:pPr>
       <w:r>
         <w:t>Find Procedures</w:t>
       </w:r>
@@ -807,9 +741,6 @@
             </w:tcBorders>
           </w:tcPr>
           <w:p>
-            <w:pPr>
-              <w:pStyle w:val="Compact"/>
-            </w:pPr>
             <w:r>
               <w:t>Name</w:t>
             </w:r>
@@ -823,9 +754,6 @@
             </w:tcBorders>
           </w:tcPr>
           <w:p>
-            <w:pPr>
-              <w:pStyle w:val="Compact"/>
-            </w:pPr>
             <w:r>
               <w:t>Description</w:t>
             </w:r>
@@ -838,9 +766,6 @@
             <w:tcW w:w="3085" w:type="dxa"/>
           </w:tcPr>
           <w:p>
-            <w:pPr>
-              <w:pStyle w:val="Compact"/>
-            </w:pPr>
             <w:r>
               <w:t>List All Files</w:t>
             </w:r>
@@ -851,9 +776,6 @@
             <w:tcW w:w="6491" w:type="dxa"/>
           </w:tcPr>
           <w:p>
-            <w:pPr>
-              <w:pStyle w:val="Compact"/>
-            </w:pPr>
             <w:r>
               <w:t>Lists all files within their respective directories.</w:t>
             </w:r>
@@ -866,9 +788,6 @@
             <w:tcW w:w="3085" w:type="dxa"/>
           </w:tcPr>
           <w:p>
-            <w:pPr>
-              <w:pStyle w:val="Compact"/>
-            </w:pPr>
             <w:r>
               <w:t>List All Files (Owner)</w:t>
             </w:r>
@@ -879,9 +798,6 @@
             <w:tcW w:w="6491" w:type="dxa"/>
           </w:tcPr>
           <w:p>
-            <w:pPr>
-              <w:pStyle w:val="Compact"/>
-            </w:pPr>
             <w:r>
               <w:t>Lists all files within their respective directories. Includes an owner column, displaying the owner of each file in the format “DOMAIN</w:t>
             </w:r>
@@ -900,11 +816,7 @@
             <w:tcW w:w="3085" w:type="dxa"/>
           </w:tcPr>
           <w:p>
-            <w:pPr>
-              <w:pStyle w:val="Compact"/>
-            </w:pPr>
-            <w:r>
-              <w:lastRenderedPageBreak/>
+            <w:r>
               <w:t>Identical File</w:t>
             </w:r>
           </w:p>
@@ -914,9 +826,6 @@
             <w:tcW w:w="6491" w:type="dxa"/>
           </w:tcPr>
           <w:p>
-            <w:pPr>
-              <w:pStyle w:val="Compact"/>
-            </w:pPr>
             <w:r>
               <w:t>Flags duplicate files. Error count is incremented for each duplicate found. For example, if a group of 5 identical files are found, the error count is incremented by 4. (Includes owner column.)</w:t>
             </w:r>
@@ -929,9 +838,6 @@
             <w:tcW w:w="3085" w:type="dxa"/>
           </w:tcPr>
           <w:p>
-            <w:pPr>
-              <w:pStyle w:val="Compact"/>
-            </w:pPr>
             <w:r>
               <w:t>Large File Size</w:t>
             </w:r>
@@ -942,9 +848,6 @@
             <w:tcW w:w="6491" w:type="dxa"/>
           </w:tcPr>
           <w:p>
-            <w:pPr>
-              <w:pStyle w:val="Compact"/>
-            </w:pPr>
             <w:r>
               <w:t>Details a summary of each file extension found. Flags any extension found to have an average size over 100MB.</w:t>
             </w:r>
@@ -957,9 +860,6 @@
             <w:tcW w:w="3085" w:type="dxa"/>
           </w:tcPr>
           <w:p>
-            <w:pPr>
-              <w:pStyle w:val="Compact"/>
-            </w:pPr>
             <w:r>
               <w:t>Old File</w:t>
             </w:r>
@@ -970,9 +870,6 @@
             <w:tcW w:w="6491" w:type="dxa"/>
           </w:tcPr>
           <w:p>
-            <w:pPr>
-              <w:pStyle w:val="Compact"/>
-            </w:pPr>
             <w:r>
               <w:t>Flags any file that has not been accessed in over 1095 days (3 years).</w:t>
             </w:r>
@@ -984,9 +881,6 @@
             </w:r>
           </w:p>
           <w:p>
-            <w:pPr>
-              <w:pStyle w:val="Compact"/>
-            </w:pPr>
             <w:r>
               <w:t>NOTE: Windows has a glitch regarding the “last accessed” attribute for a file, in that a file may be considered accessed even if it was not explicitly opened. Therefore, run this Find procedure first and foremost before perusing through your files.</w:t>
             </w:r>
@@ -999,9 +893,6 @@
             <w:tcW w:w="3085" w:type="dxa"/>
           </w:tcPr>
           <w:p>
-            <w:pPr>
-              <w:pStyle w:val="Compact"/>
-            </w:pPr>
             <w:r>
               <w:t>Empty Directory</w:t>
             </w:r>
@@ -1012,9 +903,6 @@
             <w:tcW w:w="6491" w:type="dxa"/>
           </w:tcPr>
           <w:p>
-            <w:pPr>
-              <w:pStyle w:val="Compact"/>
-            </w:pPr>
             <w:r>
               <w:t>Flags any directory that holds 0 folders and 0 files within.</w:t>
             </w:r>
@@ -1027,9 +915,6 @@
             <w:tcW w:w="3085" w:type="dxa"/>
           </w:tcPr>
           <w:p>
-            <w:pPr>
-              <w:pStyle w:val="Compact"/>
-            </w:pPr>
             <w:r>
               <w:t>Empty File</w:t>
             </w:r>
@@ -1040,9 +925,6 @@
             <w:tcW w:w="6491" w:type="dxa"/>
           </w:tcPr>
           <w:p>
-            <w:pPr>
-              <w:pStyle w:val="Compact"/>
-            </w:pPr>
             <w:r>
               <w:t xml:space="preserve">Flags any file that is 0 bytes. </w:t>
             </w:r>
@@ -1051,9 +933,6 @@
             </w:r>
           </w:p>
           <w:p>
-            <w:pPr>
-              <w:pStyle w:val="Compact"/>
-            </w:pPr>
             <w:r>
               <w:t>NOTE: Some file types may be empty but are not 0 bytes, such as most Microsoft files. For instance, an empty excel file is still roughly 6kb in size.</w:t>
             </w:r>
@@ -1066,9 +945,6 @@
             <w:tcW w:w="3085" w:type="dxa"/>
           </w:tcPr>
           <w:p>
-            <w:pPr>
-              <w:pStyle w:val="Compact"/>
-            </w:pPr>
             <w:r>
               <w:t>Space Error (DIR)</w:t>
             </w:r>
@@ -1079,9 +955,6 @@
             <w:tcW w:w="6491" w:type="dxa"/>
           </w:tcPr>
           <w:p>
-            <w:pPr>
-              <w:pStyle w:val="Compact"/>
-            </w:pPr>
             <w:r>
               <w:t>Flags directory names with spaces.</w:t>
             </w:r>
@@ -1094,9 +967,6 @@
             <w:tcW w:w="3085" w:type="dxa"/>
           </w:tcPr>
           <w:p>
-            <w:pPr>
-              <w:pStyle w:val="Compact"/>
-            </w:pPr>
             <w:r>
               <w:t>Space Error (FILE)</w:t>
             </w:r>
@@ -1107,9 +977,6 @@
             <w:tcW w:w="6491" w:type="dxa"/>
           </w:tcPr>
           <w:p>
-            <w:pPr>
-              <w:pStyle w:val="Compact"/>
-            </w:pPr>
             <w:r>
               <w:t>Flags file names with spaces.</w:t>
             </w:r>
@@ -1122,10 +989,8 @@
             <w:tcW w:w="3085" w:type="dxa"/>
           </w:tcPr>
           <w:p>
-            <w:pPr>
-              <w:pStyle w:val="Compact"/>
-            </w:pPr>
-            <w:r>
+            <w:r>
+              <w:lastRenderedPageBreak/>
               <w:t>Bad Character (DIR)</w:t>
             </w:r>
           </w:p>
@@ -1135,11 +1000,16 @@
             <w:tcW w:w="6491" w:type="dxa"/>
           </w:tcPr>
           <w:p>
-            <w:pPr>
-              <w:pStyle w:val="Compact"/>
-            </w:pPr>
-            <w:r>
-              <w:t>Flags directory names with bad characters. A bad character is any character that is either not alphanumeric, nor a hyphen (-).</w:t>
+            <w:r>
+              <w:t xml:space="preserve">Flags directory names with bad characters. A bad character is any character that is either not alphanumeric, </w:t>
+            </w:r>
+            <w:proofErr w:type="gramStart"/>
+            <w:r>
+              <w:t>nor</w:t>
+            </w:r>
+            <w:proofErr w:type="gramEnd"/>
+            <w:r>
+              <w:t xml:space="preserve"> a hyphen (-).</w:t>
             </w:r>
           </w:p>
         </w:tc>
@@ -1150,9 +1020,6 @@
             <w:tcW w:w="3085" w:type="dxa"/>
           </w:tcPr>
           <w:p>
-            <w:pPr>
-              <w:pStyle w:val="Compact"/>
-            </w:pPr>
             <w:r>
               <w:t>Bad Character (FILE)</w:t>
             </w:r>
@@ -1163,9 +1030,6 @@
             <w:tcW w:w="6491" w:type="dxa"/>
           </w:tcPr>
           <w:p>
-            <w:pPr>
-              <w:pStyle w:val="Compact"/>
-            </w:pPr>
             <w:r>
               <w:t>Flags file names with bad characters.</w:t>
             </w:r>
@@ -1178,9 +1042,6 @@
             <w:tcW w:w="3085" w:type="dxa"/>
           </w:tcPr>
           <w:p>
-            <w:pPr>
-              <w:pStyle w:val="Compact"/>
-            </w:pPr>
             <w:r>
               <w:t>Exceed Character Limit</w:t>
             </w:r>
@@ -1191,9 +1052,6 @@
             <w:tcW w:w="6491" w:type="dxa"/>
           </w:tcPr>
           <w:p>
-            <w:pPr>
-              <w:pStyle w:val="Compact"/>
-            </w:pPr>
             <w:r>
               <w:t>Flags file paths over 200 characters. These files are not backed up.</w:t>
             </w:r>
@@ -1202,11 +1060,13 @@
       </w:tr>
     </w:tbl>
     <w:p>
-      <w:pPr>
-        <w:pStyle w:val="Heading1"/>
-      </w:pPr>
       <w:bookmarkStart w:id="6" w:name="fix-procedures"/>
       <w:bookmarkEnd w:id="5"/>
+    </w:p>
+    <w:p>
+      <w:pPr>
+        <w:pStyle w:val="Heading1"/>
+      </w:pPr>
       <w:r>
         <w:t>Fix Procedures</w:t>
       </w:r>
@@ -1243,9 +1103,6 @@
             </w:tcBorders>
           </w:tcPr>
           <w:p>
-            <w:pPr>
-              <w:pStyle w:val="Compact"/>
-            </w:pPr>
             <w:r>
               <w:t>Name</w:t>
             </w:r>
@@ -1259,9 +1116,6 @@
             </w:tcBorders>
           </w:tcPr>
           <w:p>
-            <w:pPr>
-              <w:pStyle w:val="Compact"/>
-            </w:pPr>
             <w:r>
               <w:t>Description</w:t>
             </w:r>
@@ -1274,9 +1128,6 @@
             <w:tcW w:w="3085" w:type="dxa"/>
           </w:tcPr>
           <w:p>
-            <w:pPr>
-              <w:pStyle w:val="Compact"/>
-            </w:pPr>
             <w:r>
               <w:t>Delete Empty File~</w:t>
             </w:r>
@@ -1287,9 +1138,6 @@
             <w:tcW w:w="6491" w:type="dxa"/>
           </w:tcPr>
           <w:p>
-            <w:pPr>
-              <w:pStyle w:val="Compact"/>
-            </w:pPr>
             <w:r>
               <w:t>Deletes any file that is 0 bytes in size. Read “Empty File Error” find procedure for more information. (Includes owner column.)</w:t>
             </w:r>
@@ -1302,9 +1150,6 @@
             <w:tcW w:w="3085" w:type="dxa"/>
           </w:tcPr>
           <w:p>
-            <w:pPr>
-              <w:pStyle w:val="Compact"/>
-            </w:pPr>
             <w:r>
               <w:t>Replace Space w Hyphen (DIR)</w:t>
             </w:r>
@@ -1315,9 +1160,6 @@
             <w:tcW w:w="6491" w:type="dxa"/>
           </w:tcPr>
           <w:p>
-            <w:pPr>
-              <w:pStyle w:val="Compact"/>
-            </w:pPr>
             <w:r>
               <w:t>Same as the file version, except for directory names.</w:t>
             </w:r>
@@ -1330,9 +1172,6 @@
             <w:tcW w:w="3085" w:type="dxa"/>
           </w:tcPr>
           <w:p>
-            <w:pPr>
-              <w:pStyle w:val="Compact"/>
-            </w:pPr>
             <w:r>
               <w:t>Replace Space w Hyphen (FILE)</w:t>
             </w:r>
@@ -1343,37 +1182,21 @@
             <w:tcW w:w="6491" w:type="dxa"/>
           </w:tcPr>
           <w:p>
-            <w:pPr>
-              <w:pStyle w:val="Compact"/>
-            </w:pPr>
             <w:r>
               <w:t xml:space="preserve">Replaces all instances of spaces within file names with a hyphen and fixes bad hyphen usage. </w:t>
             </w:r>
           </w:p>
           <w:p>
-            <w:pPr>
-              <w:pStyle w:val="Compact"/>
-            </w:pPr>
-            <w:r>
-              <w:t>Example 1: “Engagement Tracker.txt” -&gt; “Engagement-</w:t>
-            </w:r>
-            <w:r>
-              <w:lastRenderedPageBreak/>
-              <w:t xml:space="preserve">Tracker.txt”. </w:t>
-            </w:r>
-          </w:p>
-          <w:p>
-            <w:pPr>
-              <w:pStyle w:val="Compact"/>
-            </w:pPr>
+            <w:r>
+              <w:t xml:space="preserve">Example 1: “Engagement Tracker.txt” -&gt; “Engagement-Tracker.txt”. </w:t>
+            </w:r>
+          </w:p>
+          <w:p>
             <w:r>
               <w:t xml:space="preserve">Example 2: “- Engagement - - Tracker -.txt” -&gt; “Engagement-Tracker.txt”. </w:t>
             </w:r>
           </w:p>
           <w:p>
-            <w:pPr>
-              <w:pStyle w:val="Compact"/>
-            </w:pPr>
             <w:r>
               <w:t>Example 3: “Engagement–Tracker.txt” -&gt; “Engagement-Tracker.txt”.</w:t>
             </w:r>
@@ -1386,11 +1209,7 @@
             <w:tcW w:w="3085" w:type="dxa"/>
           </w:tcPr>
           <w:p>
-            <w:pPr>
-              <w:pStyle w:val="Compact"/>
-            </w:pPr>
-            <w:r>
-              <w:lastRenderedPageBreak/>
+            <w:r>
               <w:t>Replace Character (DIR)#</w:t>
             </w:r>
           </w:p>
@@ -1400,9 +1219,6 @@
             <w:tcW w:w="6491" w:type="dxa"/>
           </w:tcPr>
           <w:p>
-            <w:pPr>
-              <w:pStyle w:val="Compact"/>
-            </w:pPr>
             <w:r>
               <w:t>Same as the file version, except for directory names.</w:t>
             </w:r>
@@ -1415,21 +1231,17 @@
             <w:tcW w:w="3085" w:type="dxa"/>
           </w:tcPr>
           <w:p>
+            <w:r>
+              <w:t>Replace Character (FILE)#</w:t>
+            </w:r>
+          </w:p>
+        </w:tc>
+        <w:tc>
+          <w:tcPr>
+            <w:tcW w:w="6491" w:type="dxa"/>
+          </w:tcPr>
+          <w:p>
             <w:pPr>
-              <w:pStyle w:val="Compact"/>
-            </w:pPr>
-            <w:r>
-              <w:t>Replace Character (FILE)#</w:t>
-            </w:r>
-          </w:p>
-        </w:tc>
-        <w:tc>
-          <w:tcPr>
-            <w:tcW w:w="6491" w:type="dxa"/>
-          </w:tcPr>
-          <w:p>
-            <w:pPr>
-              <w:pStyle w:val="Compact"/>
               <w:rPr>
                 <w:u w:val="single"/>
               </w:rPr>
@@ -1448,28 +1260,17 @@
             </w:r>
           </w:p>
           <w:p>
-            <w:pPr>
-              <w:pStyle w:val="Compact"/>
-            </w:pPr>
             <w:r>
               <w:t xml:space="preserve">WARNING: If running multiple pairs of arguments, one pair’s replacer can undo the work of an earlier pair’s </w:t>
             </w:r>
-            <w:proofErr w:type="spellStart"/>
-            <w:r>
-              <w:t>replace</w:t>
-            </w:r>
-            <w:r>
-              <w:t>e</w:t>
-            </w:r>
-            <w:proofErr w:type="spellEnd"/>
+            <w:r>
+              <w:t>replacee (not a typo!)</w:t>
+            </w:r>
             <w:r>
               <w:t xml:space="preserve">; order can matter if not careful. Always double-check your output if unsure. </w:t>
             </w:r>
           </w:p>
           <w:p>
-            <w:pPr>
-              <w:pStyle w:val="Compact"/>
-            </w:pPr>
             <w:r>
               <w:t xml:space="preserve">Example 1: With the argument set to </w:t>
             </w:r>
@@ -1483,24 +1284,38 @@
               <w:t>“</w:t>
             </w:r>
             <w:r>
-              <w:t xml:space="preserve">&amp;” will be replaced with ”-and-”. </w:t>
-            </w:r>
-          </w:p>
-          <w:p>
-            <w:pPr>
-              <w:pStyle w:val="Compact"/>
-            </w:pPr>
-            <w:r>
+              <w:t xml:space="preserve">&amp;” will be replaced </w:t>
+            </w:r>
+            <w:proofErr w:type="gramStart"/>
+            <w:r>
+              <w:t>with ”</w:t>
+            </w:r>
+            <w:proofErr w:type="gramEnd"/>
+            <w:r>
+              <w:t xml:space="preserve">-and-”. </w:t>
+            </w:r>
+          </w:p>
+          <w:p>
+            <w:r>
+              <w:lastRenderedPageBreak/>
               <w:t xml:space="preserve">Example 2: With the argument set to </w:t>
             </w:r>
             <w:r>
               <w:t>“</w:t>
             </w:r>
             <w:r>
-              <w:t xml:space="preserve">@&gt;-at-  </w:t>
-            </w:r>
-            <w:r>
-              <w:t xml:space="preserve">* </w:t>
+              <w:t>@&gt;-at</w:t>
+            </w:r>
+            <w:proofErr w:type="gramStart"/>
+            <w:r>
+              <w:t xml:space="preserve">-  </w:t>
+            </w:r>
+            <w:r>
+              <w:t>*</w:t>
+            </w:r>
+            <w:proofErr w:type="gramEnd"/>
+            <w:r>
+              <w:t xml:space="preserve"> </w:t>
             </w:r>
             <w:r>
               <w:t>&amp;-and-”, all instances of “@” will become “-at-”, and all instances of “&amp;” will become “-and-”.</w:t>
@@ -1510,26 +1325,27 @@
       </w:tr>
     </w:tbl>
     <w:p>
-      <w:pPr>
-        <w:pStyle w:val="Heading1"/>
-      </w:pPr>
       <w:bookmarkStart w:id="7" w:name="hints"/>
       <w:bookmarkEnd w:id="6"/>
-      <w:r>
-        <w:t>Hints</w:t>
-      </w:r>
     </w:p>
     <w:p>
       <w:pPr>
-        <w:pStyle w:val="Heading2"/>
-      </w:pPr>
-      <w:r>
-        <w:t>Scheduling Executions with Task Scheduler</w:t>
+        <w:pStyle w:val="Heading1"/>
+      </w:pPr>
+      <w:r>
+        <w:t>Hints</w:t>
       </w:r>
     </w:p>
     <w:p>
       <w:pPr>
-        <w:pStyle w:val="BodyText"/>
+        <w:pStyle w:val="Heading2"/>
+      </w:pPr>
+      <w:r>
+        <w:t>Scheduling Executions with Task Scheduler</w:t>
+      </w:r>
+    </w:p>
+    <w:p>
+      <w:pPr>
         <w:rPr>
           <w:lang w:val="en-CA"/>
         </w:rPr>
@@ -1543,52 +1359,131 @@
     </w:p>
     <w:p>
       <w:pPr>
-        <w:pStyle w:val="Compact"/>
+        <w:pStyle w:val="ListParagraph"/>
         <w:numPr>
           <w:ilvl w:val="0"/>
-          <w:numId w:val="3"/>
+          <w:numId w:val="6"/>
         </w:numPr>
       </w:pPr>
       <w:r>
         <w:t xml:space="preserve">Open </w:t>
+      </w:r>
+      <w:r>
+        <w:rPr>
+          <w:rStyle w:val="VerbatimChar"/>
+          <w:b/>
+          <w:bCs/>
+        </w:rPr>
+        <w:t>Task Scheduler</w:t>
+      </w:r>
+      <w:r>
+        <w:t>.</w:t>
+      </w:r>
+    </w:p>
+    <w:p>
+      <w:pPr>
+        <w:pStyle w:val="ListParagraph"/>
+        <w:numPr>
+          <w:ilvl w:val="0"/>
+          <w:numId w:val="6"/>
+        </w:numPr>
+        <w:rPr>
+          <w:rStyle w:val="VerbatimChar"/>
+          <w:rFonts w:ascii="Calibri" w:hAnsi="Calibri"/>
+          <w:sz w:val="24"/>
+        </w:rPr>
+      </w:pPr>
+      <w:r>
+        <w:t xml:space="preserve">Select </w:t>
+      </w:r>
+      <w:r>
+        <w:rPr>
+          <w:rStyle w:val="VerbatimChar"/>
+          <w:b/>
+          <w:bCs/>
+        </w:rPr>
+        <w:t>Create Basic Task</w:t>
+      </w:r>
+      <w:r>
+        <w:rPr>
+          <w:rStyle w:val="VerbatimChar"/>
+          <w:b/>
+          <w:bCs/>
+        </w:rPr>
+        <w:t>…</w:t>
       </w:r>
       <w:r>
         <w:rPr>
           <w:rStyle w:val="VerbatimChar"/>
         </w:rPr>
-        <w:t>Task Scheduler</w:t>
-      </w:r>
-      <w:r>
         <w:t>.</w:t>
       </w:r>
     </w:p>
     <w:p>
       <w:pPr>
-        <w:pStyle w:val="Compact"/>
+        <w:pStyle w:val="ListParagraph"/>
         <w:numPr>
           <w:ilvl w:val="0"/>
-          <w:numId w:val="3"/>
+          <w:numId w:val="6"/>
+        </w:numPr>
+      </w:pPr>
+      <w:r>
+        <w:t>Create a name.</w:t>
+      </w:r>
+    </w:p>
+    <w:p>
+      <w:pPr>
+        <w:pStyle w:val="ListParagraph"/>
+        <w:numPr>
+          <w:ilvl w:val="0"/>
+          <w:numId w:val="6"/>
+        </w:numPr>
+      </w:pPr>
+      <w:r>
+        <w:t>Specify a trigger.</w:t>
+      </w:r>
+    </w:p>
+    <w:p>
+      <w:pPr>
+        <w:pStyle w:val="ListParagraph"/>
+        <w:numPr>
+          <w:ilvl w:val="1"/>
+          <w:numId w:val="6"/>
+        </w:numPr>
+      </w:pPr>
+      <w:r>
+        <w:t>Specify trigger details further if applicable. These can always be changed later.</w:t>
+      </w:r>
+    </w:p>
+    <w:p>
+      <w:pPr>
+        <w:pStyle w:val="ListParagraph"/>
+        <w:numPr>
+          <w:ilvl w:val="0"/>
+          <w:numId w:val="6"/>
         </w:numPr>
         <w:rPr>
           <w:rStyle w:val="VerbatimChar"/>
-          <w:rFonts w:asciiTheme="minorHAnsi" w:hAnsiTheme="minorHAnsi"/>
+          <w:rFonts w:ascii="Calibri" w:hAnsi="Calibri"/>
           <w:sz w:val="24"/>
         </w:rPr>
       </w:pPr>
       <w:r>
         <w:t xml:space="preserve">Select </w:t>
+      </w:r>
+      <w:r>
+        <w:rPr>
+          <w:rStyle w:val="VerbatimChar"/>
+          <w:b/>
+          <w:bCs/>
+        </w:rPr>
+        <w:t>Start a program</w:t>
       </w:r>
       <w:r>
         <w:rPr>
           <w:rStyle w:val="VerbatimChar"/>
         </w:rPr>
-        <w:t>Create Basic Task</w:t>
-      </w:r>
-      <w:r>
-        <w:rPr>
-          <w:rStyle w:val="VerbatimChar"/>
-        </w:rPr>
-        <w:t>….</w:t>
+        <w:t>.</w:t>
       </w:r>
     </w:p>
     <w:p>
@@ -1596,23 +1491,11 @@
         <w:pStyle w:val="ListParagraph"/>
         <w:numPr>
           <w:ilvl w:val="0"/>
-          <w:numId w:val="3"/>
+          <w:numId w:val="6"/>
         </w:numPr>
       </w:pPr>
       <w:r>
-        <w:t>Create a name.</w:t>
-      </w:r>
-    </w:p>
-    <w:p>
-      <w:pPr>
-        <w:pStyle w:val="ListParagraph"/>
-        <w:numPr>
-          <w:ilvl w:val="0"/>
-          <w:numId w:val="3"/>
-        </w:numPr>
-      </w:pPr>
-      <w:r>
-        <w:t>Specify a trigger.</w:t>
+        <w:t>Specify program details.</w:t>
       </w:r>
     </w:p>
     <w:p>
@@ -1620,64 +1503,19 @@
         <w:pStyle w:val="ListParagraph"/>
         <w:numPr>
           <w:ilvl w:val="1"/>
-          <w:numId w:val="3"/>
-        </w:numPr>
-      </w:pPr>
-      <w:r>
-        <w:t>Specify trigger details further if applicable. These can always be changed later.</w:t>
-      </w:r>
-    </w:p>
-    <w:p>
-      <w:pPr>
-        <w:pStyle w:val="ListParagraph"/>
-        <w:numPr>
-          <w:ilvl w:val="0"/>
-          <w:numId w:val="3"/>
+          <w:numId w:val="6"/>
         </w:numPr>
         <w:rPr>
           <w:rStyle w:val="VerbatimChar"/>
-          <w:rFonts w:asciiTheme="minorHAnsi" w:hAnsiTheme="minorHAnsi"/>
+          <w:rFonts w:ascii="Calibri" w:hAnsi="Calibri"/>
           <w:sz w:val="24"/>
         </w:rPr>
       </w:pPr>
       <w:r>
-        <w:t xml:space="preserve">Select </w:t>
-      </w:r>
-      <w:r>
         <w:rPr>
           <w:rStyle w:val="VerbatimChar"/>
-        </w:rPr>
-        <w:t>Start a program.</w:t>
-      </w:r>
-    </w:p>
-    <w:p>
-      <w:pPr>
-        <w:pStyle w:val="ListParagraph"/>
-        <w:numPr>
-          <w:ilvl w:val="0"/>
-          <w:numId w:val="3"/>
-        </w:numPr>
-      </w:pPr>
-      <w:r>
-        <w:t>Specify program details.</w:t>
-      </w:r>
-    </w:p>
-    <w:p>
-      <w:pPr>
-        <w:pStyle w:val="ListParagraph"/>
-        <w:numPr>
-          <w:ilvl w:val="1"/>
-          <w:numId w:val="3"/>
-        </w:numPr>
-        <w:rPr>
-          <w:rStyle w:val="VerbatimChar"/>
-          <w:rFonts w:asciiTheme="minorHAnsi" w:hAnsiTheme="minorHAnsi"/>
-          <w:sz w:val="24"/>
-        </w:rPr>
-      </w:pPr>
-      <w:r>
-        <w:rPr>
-          <w:rStyle w:val="VerbatimChar"/>
+          <w:b/>
+          <w:bCs/>
         </w:rPr>
         <w:t>Program/script</w:t>
       </w:r>
@@ -1696,17 +1534,22 @@
         <w:pStyle w:val="ListParagraph"/>
         <w:numPr>
           <w:ilvl w:val="1"/>
-          <w:numId w:val="3"/>
+          <w:numId w:val="6"/>
         </w:numPr>
+      </w:pPr>
+      <w:r>
         <w:rPr>
-          <w:lang w:val="en-CA"/>
+          <w:rStyle w:val="VerbatimChar"/>
+          <w:b/>
+          <w:bCs/>
         </w:rPr>
-      </w:pPr>
+        <w:t>Add arguments</w:t>
+      </w:r>
       <w:r>
         <w:rPr>
           <w:rStyle w:val="VerbatimChar"/>
         </w:rPr>
-        <w:t xml:space="preserve">Add arguments </w:t>
+        <w:t xml:space="preserve"> </w:t>
       </w:r>
       <w:r>
         <w:t>=</w:t>
@@ -1774,17 +1617,22 @@
         <w:pStyle w:val="ListParagraph"/>
         <w:numPr>
           <w:ilvl w:val="1"/>
-          <w:numId w:val="3"/>
+          <w:numId w:val="6"/>
         </w:numPr>
+      </w:pPr>
+      <w:r>
         <w:rPr>
-          <w:lang w:val="en-CA"/>
+          <w:rStyle w:val="VerbatimChar"/>
+          <w:b/>
+          <w:bCs/>
         </w:rPr>
-      </w:pPr>
+        <w:t>Start in</w:t>
+      </w:r>
       <w:r>
         <w:rPr>
           <w:rStyle w:val="VerbatimChar"/>
         </w:rPr>
-        <w:t xml:space="preserve">Start in </w:t>
+        <w:t xml:space="preserve"> </w:t>
       </w:r>
       <w:r>
         <w:t>=</w:t>
@@ -1841,11 +1689,28 @@
         <w:pStyle w:val="ListParagraph"/>
         <w:numPr>
           <w:ilvl w:val="0"/>
-          <w:numId w:val="3"/>
+          <w:numId w:val="6"/>
         </w:numPr>
       </w:pPr>
       <w:r>
-        <w:t>Press finish.</w:t>
+        <w:t xml:space="preserve">Press </w:t>
+      </w:r>
+      <w:r>
+        <w:rPr>
+          <w:b/>
+          <w:bCs/>
+        </w:rPr>
+        <w:t>F</w:t>
+      </w:r>
+      <w:r>
+        <w:rPr>
+          <w:b/>
+          <w:bCs/>
+        </w:rPr>
+        <w:t>inish</w:t>
+      </w:r>
+      <w:r>
+        <w:t>.</w:t>
       </w:r>
     </w:p>
     <w:p>
@@ -1853,16 +1718,17 @@
         <w:pStyle w:val="ListParagraph"/>
         <w:numPr>
           <w:ilvl w:val="0"/>
-          <w:numId w:val="3"/>
+          <w:numId w:val="6"/>
         </w:numPr>
       </w:pPr>
       <w:r>
-        <w:lastRenderedPageBreak/>
         <w:t xml:space="preserve">Right-click the newly created task, then press </w:t>
       </w:r>
       <w:r>
         <w:rPr>
           <w:rStyle w:val="VerbatimChar"/>
+          <w:b/>
+          <w:bCs/>
         </w:rPr>
         <w:t>Run</w:t>
       </w:r>
@@ -1870,7 +1736,6 @@
         <w:t xml:space="preserve"> to ensure you set your program details correctly.</w:t>
       </w:r>
     </w:p>
-    <w:p/>
     <w:p>
       <w:pPr>
         <w:pStyle w:val="Heading2"/>
@@ -1881,10 +1746,10 @@
     </w:p>
     <w:p>
       <w:pPr>
-        <w:pStyle w:val="Compact"/>
+        <w:pStyle w:val="ListParagraph"/>
         <w:numPr>
           <w:ilvl w:val="0"/>
-          <w:numId w:val="3"/>
+          <w:numId w:val="5"/>
         </w:numPr>
       </w:pPr>
       <w:proofErr w:type="gramStart"/>
@@ -1898,10 +1763,10 @@
     </w:p>
     <w:p>
       <w:pPr>
-        <w:pStyle w:val="Compact"/>
+        <w:pStyle w:val="ListParagraph"/>
         <w:numPr>
           <w:ilvl w:val="0"/>
-          <w:numId w:val="3"/>
+          <w:numId w:val="5"/>
         </w:numPr>
       </w:pPr>
       <w:proofErr w:type="spellStart"/>
@@ -1917,6 +1782,7 @@
       </w:r>
       <w:bookmarkEnd w:id="7"/>
     </w:p>
+    <w:p/>
     <w:sectPr>
       <w:footnotePr>
         <w:numRestart w:val="eachSect"/>
@@ -2113,6 +1979,232 @@
     </w:lvl>
   </w:abstractNum>
   <w:abstractNum w:abstractNumId="2" w15:restartNumberingAfterBreak="0">
+    <w:nsid w:val="17665A2E"/>
+    <w:multiLevelType w:val="hybridMultilevel"/>
+    <w:tmpl w:val="D7AC9DF2"/>
+    <w:lvl w:ilvl="0" w:tplc="10090001">
+      <w:start w:val="1"/>
+      <w:numFmt w:val="bullet"/>
+      <w:lvlText w:val=""/>
+      <w:lvlJc w:val="left"/>
+      <w:pPr>
+        <w:ind w:left="720" w:hanging="360"/>
+      </w:pPr>
+      <w:rPr>
+        <w:rFonts w:ascii="Symbol" w:hAnsi="Symbol" w:hint="default"/>
+      </w:rPr>
+    </w:lvl>
+    <w:lvl w:ilvl="1" w:tplc="10090003" w:tentative="1">
+      <w:start w:val="1"/>
+      <w:numFmt w:val="bullet"/>
+      <w:lvlText w:val="o"/>
+      <w:lvlJc w:val="left"/>
+      <w:pPr>
+        <w:ind w:left="1440" w:hanging="360"/>
+      </w:pPr>
+      <w:rPr>
+        <w:rFonts w:ascii="Courier New" w:hAnsi="Courier New" w:cs="Courier New" w:hint="default"/>
+      </w:rPr>
+    </w:lvl>
+    <w:lvl w:ilvl="2" w:tplc="10090005" w:tentative="1">
+      <w:start w:val="1"/>
+      <w:numFmt w:val="bullet"/>
+      <w:lvlText w:val=""/>
+      <w:lvlJc w:val="left"/>
+      <w:pPr>
+        <w:ind w:left="2160" w:hanging="360"/>
+      </w:pPr>
+      <w:rPr>
+        <w:rFonts w:ascii="Wingdings" w:hAnsi="Wingdings" w:hint="default"/>
+      </w:rPr>
+    </w:lvl>
+    <w:lvl w:ilvl="3" w:tplc="10090001" w:tentative="1">
+      <w:start w:val="1"/>
+      <w:numFmt w:val="bullet"/>
+      <w:lvlText w:val=""/>
+      <w:lvlJc w:val="left"/>
+      <w:pPr>
+        <w:ind w:left="2880" w:hanging="360"/>
+      </w:pPr>
+      <w:rPr>
+        <w:rFonts w:ascii="Symbol" w:hAnsi="Symbol" w:hint="default"/>
+      </w:rPr>
+    </w:lvl>
+    <w:lvl w:ilvl="4" w:tplc="10090003" w:tentative="1">
+      <w:start w:val="1"/>
+      <w:numFmt w:val="bullet"/>
+      <w:lvlText w:val="o"/>
+      <w:lvlJc w:val="left"/>
+      <w:pPr>
+        <w:ind w:left="3600" w:hanging="360"/>
+      </w:pPr>
+      <w:rPr>
+        <w:rFonts w:ascii="Courier New" w:hAnsi="Courier New" w:cs="Courier New" w:hint="default"/>
+      </w:rPr>
+    </w:lvl>
+    <w:lvl w:ilvl="5" w:tplc="10090005" w:tentative="1">
+      <w:start w:val="1"/>
+      <w:numFmt w:val="bullet"/>
+      <w:lvlText w:val=""/>
+      <w:lvlJc w:val="left"/>
+      <w:pPr>
+        <w:ind w:left="4320" w:hanging="360"/>
+      </w:pPr>
+      <w:rPr>
+        <w:rFonts w:ascii="Wingdings" w:hAnsi="Wingdings" w:hint="default"/>
+      </w:rPr>
+    </w:lvl>
+    <w:lvl w:ilvl="6" w:tplc="10090001" w:tentative="1">
+      <w:start w:val="1"/>
+      <w:numFmt w:val="bullet"/>
+      <w:lvlText w:val=""/>
+      <w:lvlJc w:val="left"/>
+      <w:pPr>
+        <w:ind w:left="5040" w:hanging="360"/>
+      </w:pPr>
+      <w:rPr>
+        <w:rFonts w:ascii="Symbol" w:hAnsi="Symbol" w:hint="default"/>
+      </w:rPr>
+    </w:lvl>
+    <w:lvl w:ilvl="7" w:tplc="10090003" w:tentative="1">
+      <w:start w:val="1"/>
+      <w:numFmt w:val="bullet"/>
+      <w:lvlText w:val="o"/>
+      <w:lvlJc w:val="left"/>
+      <w:pPr>
+        <w:ind w:left="5760" w:hanging="360"/>
+      </w:pPr>
+      <w:rPr>
+        <w:rFonts w:ascii="Courier New" w:hAnsi="Courier New" w:cs="Courier New" w:hint="default"/>
+      </w:rPr>
+    </w:lvl>
+    <w:lvl w:ilvl="8" w:tplc="10090005" w:tentative="1">
+      <w:start w:val="1"/>
+      <w:numFmt w:val="bullet"/>
+      <w:lvlText w:val=""/>
+      <w:lvlJc w:val="left"/>
+      <w:pPr>
+        <w:ind w:left="6480" w:hanging="360"/>
+      </w:pPr>
+      <w:rPr>
+        <w:rFonts w:ascii="Wingdings" w:hAnsi="Wingdings" w:hint="default"/>
+      </w:rPr>
+    </w:lvl>
+  </w:abstractNum>
+  <w:abstractNum w:abstractNumId="3" w15:restartNumberingAfterBreak="0">
+    <w:nsid w:val="201F7785"/>
+    <w:multiLevelType w:val="hybridMultilevel"/>
+    <w:tmpl w:val="D4009C68"/>
+    <w:lvl w:ilvl="0" w:tplc="10090001">
+      <w:start w:val="1"/>
+      <w:numFmt w:val="bullet"/>
+      <w:lvlText w:val=""/>
+      <w:lvlJc w:val="left"/>
+      <w:pPr>
+        <w:ind w:left="720" w:hanging="360"/>
+      </w:pPr>
+      <w:rPr>
+        <w:rFonts w:ascii="Symbol" w:hAnsi="Symbol" w:hint="default"/>
+      </w:rPr>
+    </w:lvl>
+    <w:lvl w:ilvl="1" w:tplc="10090003" w:tentative="1">
+      <w:start w:val="1"/>
+      <w:numFmt w:val="bullet"/>
+      <w:lvlText w:val="o"/>
+      <w:lvlJc w:val="left"/>
+      <w:pPr>
+        <w:ind w:left="1440" w:hanging="360"/>
+      </w:pPr>
+      <w:rPr>
+        <w:rFonts w:ascii="Courier New" w:hAnsi="Courier New" w:cs="Courier New" w:hint="default"/>
+      </w:rPr>
+    </w:lvl>
+    <w:lvl w:ilvl="2" w:tplc="10090005" w:tentative="1">
+      <w:start w:val="1"/>
+      <w:numFmt w:val="bullet"/>
+      <w:lvlText w:val=""/>
+      <w:lvlJc w:val="left"/>
+      <w:pPr>
+        <w:ind w:left="2160" w:hanging="360"/>
+      </w:pPr>
+      <w:rPr>
+        <w:rFonts w:ascii="Wingdings" w:hAnsi="Wingdings" w:hint="default"/>
+      </w:rPr>
+    </w:lvl>
+    <w:lvl w:ilvl="3" w:tplc="10090001" w:tentative="1">
+      <w:start w:val="1"/>
+      <w:numFmt w:val="bullet"/>
+      <w:lvlText w:val=""/>
+      <w:lvlJc w:val="left"/>
+      <w:pPr>
+        <w:ind w:left="2880" w:hanging="360"/>
+      </w:pPr>
+      <w:rPr>
+        <w:rFonts w:ascii="Symbol" w:hAnsi="Symbol" w:hint="default"/>
+      </w:rPr>
+    </w:lvl>
+    <w:lvl w:ilvl="4" w:tplc="10090003" w:tentative="1">
+      <w:start w:val="1"/>
+      <w:numFmt w:val="bullet"/>
+      <w:lvlText w:val="o"/>
+      <w:lvlJc w:val="left"/>
+      <w:pPr>
+        <w:ind w:left="3600" w:hanging="360"/>
+      </w:pPr>
+      <w:rPr>
+        <w:rFonts w:ascii="Courier New" w:hAnsi="Courier New" w:cs="Courier New" w:hint="default"/>
+      </w:rPr>
+    </w:lvl>
+    <w:lvl w:ilvl="5" w:tplc="10090005" w:tentative="1">
+      <w:start w:val="1"/>
+      <w:numFmt w:val="bullet"/>
+      <w:lvlText w:val=""/>
+      <w:lvlJc w:val="left"/>
+      <w:pPr>
+        <w:ind w:left="4320" w:hanging="360"/>
+      </w:pPr>
+      <w:rPr>
+        <w:rFonts w:ascii="Wingdings" w:hAnsi="Wingdings" w:hint="default"/>
+      </w:rPr>
+    </w:lvl>
+    <w:lvl w:ilvl="6" w:tplc="10090001" w:tentative="1">
+      <w:start w:val="1"/>
+      <w:numFmt w:val="bullet"/>
+      <w:lvlText w:val=""/>
+      <w:lvlJc w:val="left"/>
+      <w:pPr>
+        <w:ind w:left="5040" w:hanging="360"/>
+      </w:pPr>
+      <w:rPr>
+        <w:rFonts w:ascii="Symbol" w:hAnsi="Symbol" w:hint="default"/>
+      </w:rPr>
+    </w:lvl>
+    <w:lvl w:ilvl="7" w:tplc="10090003" w:tentative="1">
+      <w:start w:val="1"/>
+      <w:numFmt w:val="bullet"/>
+      <w:lvlText w:val="o"/>
+      <w:lvlJc w:val="left"/>
+      <w:pPr>
+        <w:ind w:left="5760" w:hanging="360"/>
+      </w:pPr>
+      <w:rPr>
+        <w:rFonts w:ascii="Courier New" w:hAnsi="Courier New" w:cs="Courier New" w:hint="default"/>
+      </w:rPr>
+    </w:lvl>
+    <w:lvl w:ilvl="8" w:tplc="10090005" w:tentative="1">
+      <w:start w:val="1"/>
+      <w:numFmt w:val="bullet"/>
+      <w:lvlText w:val=""/>
+      <w:lvlJc w:val="left"/>
+      <w:pPr>
+        <w:ind w:left="6480" w:hanging="360"/>
+      </w:pPr>
+      <w:rPr>
+        <w:rFonts w:ascii="Wingdings" w:hAnsi="Wingdings" w:hint="default"/>
+      </w:rPr>
+    </w:lvl>
+  </w:abstractNum>
+  <w:abstractNum w:abstractNumId="4" w15:restartNumberingAfterBreak="0">
     <w:nsid w:val="42A5696A"/>
     <w:multiLevelType w:val="hybridMultilevel"/>
     <w:tmpl w:val="B622BE02"/>
@@ -2141,6 +2233,119 @@
       </w:rPr>
     </w:lvl>
     <w:lvl w:ilvl="2" w:tplc="10090005" w:tentative="1">
+      <w:start w:val="1"/>
+      <w:numFmt w:val="bullet"/>
+      <w:lvlText w:val=""/>
+      <w:lvlJc w:val="left"/>
+      <w:pPr>
+        <w:ind w:left="2160" w:hanging="360"/>
+      </w:pPr>
+      <w:rPr>
+        <w:rFonts w:ascii="Wingdings" w:hAnsi="Wingdings" w:hint="default"/>
+      </w:rPr>
+    </w:lvl>
+    <w:lvl w:ilvl="3" w:tplc="10090001" w:tentative="1">
+      <w:start w:val="1"/>
+      <w:numFmt w:val="bullet"/>
+      <w:lvlText w:val=""/>
+      <w:lvlJc w:val="left"/>
+      <w:pPr>
+        <w:ind w:left="2880" w:hanging="360"/>
+      </w:pPr>
+      <w:rPr>
+        <w:rFonts w:ascii="Symbol" w:hAnsi="Symbol" w:hint="default"/>
+      </w:rPr>
+    </w:lvl>
+    <w:lvl w:ilvl="4" w:tplc="10090003" w:tentative="1">
+      <w:start w:val="1"/>
+      <w:numFmt w:val="bullet"/>
+      <w:lvlText w:val="o"/>
+      <w:lvlJc w:val="left"/>
+      <w:pPr>
+        <w:ind w:left="3600" w:hanging="360"/>
+      </w:pPr>
+      <w:rPr>
+        <w:rFonts w:ascii="Courier New" w:hAnsi="Courier New" w:cs="Courier New" w:hint="default"/>
+      </w:rPr>
+    </w:lvl>
+    <w:lvl w:ilvl="5" w:tplc="10090005" w:tentative="1">
+      <w:start w:val="1"/>
+      <w:numFmt w:val="bullet"/>
+      <w:lvlText w:val=""/>
+      <w:lvlJc w:val="left"/>
+      <w:pPr>
+        <w:ind w:left="4320" w:hanging="360"/>
+      </w:pPr>
+      <w:rPr>
+        <w:rFonts w:ascii="Wingdings" w:hAnsi="Wingdings" w:hint="default"/>
+      </w:rPr>
+    </w:lvl>
+    <w:lvl w:ilvl="6" w:tplc="10090001" w:tentative="1">
+      <w:start w:val="1"/>
+      <w:numFmt w:val="bullet"/>
+      <w:lvlText w:val=""/>
+      <w:lvlJc w:val="left"/>
+      <w:pPr>
+        <w:ind w:left="5040" w:hanging="360"/>
+      </w:pPr>
+      <w:rPr>
+        <w:rFonts w:ascii="Symbol" w:hAnsi="Symbol" w:hint="default"/>
+      </w:rPr>
+    </w:lvl>
+    <w:lvl w:ilvl="7" w:tplc="10090003" w:tentative="1">
+      <w:start w:val="1"/>
+      <w:numFmt w:val="bullet"/>
+      <w:lvlText w:val="o"/>
+      <w:lvlJc w:val="left"/>
+      <w:pPr>
+        <w:ind w:left="5760" w:hanging="360"/>
+      </w:pPr>
+      <w:rPr>
+        <w:rFonts w:ascii="Courier New" w:hAnsi="Courier New" w:cs="Courier New" w:hint="default"/>
+      </w:rPr>
+    </w:lvl>
+    <w:lvl w:ilvl="8" w:tplc="10090005" w:tentative="1">
+      <w:start w:val="1"/>
+      <w:numFmt w:val="bullet"/>
+      <w:lvlText w:val=""/>
+      <w:lvlJc w:val="left"/>
+      <w:pPr>
+        <w:ind w:left="6480" w:hanging="360"/>
+      </w:pPr>
+      <w:rPr>
+        <w:rFonts w:ascii="Wingdings" w:hAnsi="Wingdings" w:hint="default"/>
+      </w:rPr>
+    </w:lvl>
+  </w:abstractNum>
+  <w:abstractNum w:abstractNumId="5" w15:restartNumberingAfterBreak="0">
+    <w:nsid w:val="43E72B5D"/>
+    <w:multiLevelType w:val="hybridMultilevel"/>
+    <w:tmpl w:val="8474BB0E"/>
+    <w:lvl w:ilvl="0" w:tplc="10090001">
+      <w:start w:val="1"/>
+      <w:numFmt w:val="bullet"/>
+      <w:lvlText w:val=""/>
+      <w:lvlJc w:val="left"/>
+      <w:pPr>
+        <w:ind w:left="720" w:hanging="360"/>
+      </w:pPr>
+      <w:rPr>
+        <w:rFonts w:ascii="Symbol" w:hAnsi="Symbol" w:hint="default"/>
+      </w:rPr>
+    </w:lvl>
+    <w:lvl w:ilvl="1" w:tplc="10090003">
+      <w:start w:val="1"/>
+      <w:numFmt w:val="bullet"/>
+      <w:lvlText w:val="o"/>
+      <w:lvlJc w:val="left"/>
+      <w:pPr>
+        <w:ind w:left="1440" w:hanging="360"/>
+      </w:pPr>
+      <w:rPr>
+        <w:rFonts w:ascii="Courier New" w:hAnsi="Courier New" w:cs="Courier New" w:hint="default"/>
+      </w:rPr>
+    </w:lvl>
+    <w:lvl w:ilvl="2" w:tplc="10090005">
       <w:start w:val="1"/>
       <w:numFmt w:val="bullet"/>
       <w:lvlText w:val=""/>
@@ -2235,7 +2440,16 @@
     <w:abstractNumId w:val="1"/>
   </w:num>
   <w:num w:numId="4" w16cid:durableId="2019690761">
+    <w:abstractNumId w:val="4"/>
+  </w:num>
+  <w:num w:numId="5" w16cid:durableId="1792935929">
     <w:abstractNumId w:val="2"/>
+  </w:num>
+  <w:num w:numId="6" w16cid:durableId="1031108464">
+    <w:abstractNumId w:val="5"/>
+  </w:num>
+  <w:num w:numId="7" w16cid:durableId="1382557111">
+    <w:abstractNumId w:val="3"/>
   </w:num>
 </w:numbering>
 </file>
@@ -2504,6 +2718,10 @@
   <w:style w:type="paragraph" w:default="1" w:styleId="Normal">
     <w:name w:val="Normal"/>
     <w:qFormat/>
+    <w:rsid w:val="00F21F97"/>
+    <w:rPr>
+      <w:rFonts w:ascii="Calibri" w:hAnsi="Calibri"/>
+    </w:rPr>
   </w:style>
   <w:style w:type="paragraph" w:styleId="Heading1">
     <w:name w:val="heading 1"/>

</xml_diff>

<commit_message>
Omit all GIS extensions except .shp and .dbf
</commit_message>
<xml_diff>
--- a/README-Admin.docx
+++ b/README-Admin.docx
@@ -62,11 +62,11 @@
         </w:numPr>
       </w:pPr>
       <w:r>
-        <w:t>OR download X</w:t>
+        <w:t xml:space="preserve">OR download </w:t>
       </w:r>
       <w:proofErr w:type="spellStart"/>
       <w:r>
-        <w:t>lsxWriter</w:t>
+        <w:t>XlsxWriter</w:t>
       </w:r>
       <w:proofErr w:type="spellEnd"/>
       <w:r>
@@ -510,16 +510,7 @@
           </w:p>
           <w:p>
             <w:r>
-              <w:t>E</w:t>
-            </w:r>
-            <w:r>
-              <w:t>xample</w:t>
-            </w:r>
-            <w:r>
-              <w:t xml:space="preserve"> 1</w:t>
-            </w:r>
-            <w:r>
-              <w:t>: If running “Replace Character (DIR)#” and “Replace Character (FILE)#”, you may input (without the quotes) “&amp;&gt;and / @&gt;at”.</w:t>
+              <w:t>Example 1: If running “Replace Character (DIR)#” and “Replace Character (FILE)#”, you may input (without the quotes) “&amp;&gt;and / @&gt;at”.</w:t>
             </w:r>
             <w:r>
               <w:t xml:space="preserve"> </w:t>
@@ -826,8 +817,67 @@
             <w:tcW w:w="6491" w:type="dxa"/>
           </w:tcPr>
           <w:p>
-            <w:r>
-              <w:t>Flags duplicate files. Error count is incremented for each duplicate found. For example, if a group of 5 identical files are found, the error count is incremented by 4. (Includes owner column.)</w:t>
+            <w:pPr>
+              <w:rPr>
+                <w:lang w:val="en-CA"/>
+              </w:rPr>
+            </w:pPr>
+            <w:r>
+              <w:t>Flags duplicate files. Error count is incremented for each duplicate found.</w:t>
+            </w:r>
+            <w:r>
+              <w:t xml:space="preserve"> </w:t>
+            </w:r>
+            <w:r>
+              <w:rPr>
+                <w:lang w:val="en-CA"/>
+              </w:rPr>
+              <w:t>Most GIS extensions are omitted from output, except for .</w:t>
+            </w:r>
+            <w:proofErr w:type="spellStart"/>
+            <w:r>
+              <w:rPr>
+                <w:lang w:val="en-CA"/>
+              </w:rPr>
+              <w:t>shp</w:t>
+            </w:r>
+            <w:proofErr w:type="spellEnd"/>
+            <w:r>
+              <w:rPr>
+                <w:lang w:val="en-CA"/>
+              </w:rPr>
+              <w:t xml:space="preserve"> and .</w:t>
+            </w:r>
+            <w:proofErr w:type="spellStart"/>
+            <w:r>
+              <w:rPr>
+                <w:lang w:val="en-CA"/>
+              </w:rPr>
+              <w:t>dbf</w:t>
+            </w:r>
+            <w:proofErr w:type="spellEnd"/>
+            <w:r>
+              <w:rPr>
+                <w:lang w:val="en-CA"/>
+              </w:rPr>
+              <w:t>.</w:t>
+            </w:r>
+            <w:r>
+              <w:rPr>
+                <w:lang w:val="en-CA"/>
+              </w:rPr>
+              <w:t xml:space="preserve"> </w:t>
+            </w:r>
+            <w:r>
+              <w:t>(Includes owner column.)</w:t>
+            </w:r>
+          </w:p>
+          <w:p>
+            <w:r>
+              <w:t xml:space="preserve">Example 1: </w:t>
+            </w:r>
+            <w:r>
+              <w:t>if a group of 5 identical files are found, the error count is incremented by 4.</w:t>
             </w:r>
           </w:p>
         </w:tc>
@@ -968,6 +1018,7 @@
           </w:tcPr>
           <w:p>
             <w:r>
+              <w:lastRenderedPageBreak/>
               <w:t>Space Error (FILE)</w:t>
             </w:r>
           </w:p>
@@ -990,7 +1041,6 @@
           </w:tcPr>
           <w:p>
             <w:r>
-              <w:lastRenderedPageBreak/>
               <w:t>Bad Character (DIR)</w:t>
             </w:r>
           </w:p>
@@ -1278,7 +1328,11 @@
               <w:t>“</w:t>
             </w:r>
             <w:r>
-              <w:t xml:space="preserve">&amp; &gt; -and-”, all instances of </w:t>
+              <w:t xml:space="preserve">&amp; &gt; -and-”, all instances </w:t>
+            </w:r>
+            <w:r>
+              <w:lastRenderedPageBreak/>
+              <w:t xml:space="preserve">of </w:t>
             </w:r>
             <w:r>
               <w:t>“</w:t>
@@ -1297,7 +1351,6 @@
           </w:p>
           <w:p>
             <w:r>
-              <w:lastRenderedPageBreak/>
               <w:t xml:space="preserve">Example 2: With the argument set to </w:t>
             </w:r>
             <w:r>
@@ -2924,7 +2977,6 @@
   <w:style w:type="character" w:default="1" w:styleId="DefaultParagraphFont">
     <w:name w:val="Default Paragraph Font"/>
     <w:uiPriority w:val="1"/>
-    <w:semiHidden/>
     <w:unhideWhenUsed/>
   </w:style>
   <w:style w:type="table" w:default="1" w:styleId="TableNormal">

</xml_diff>

<commit_message>
Document most recent update
</commit_message>
<xml_diff>
--- a/README-Admin.docx
+++ b/README-Admin.docx
@@ -16,15 +16,7 @@
     </w:p>
     <w:p>
       <w:r>
-        <w:t xml:space="preserve">File Ninja helps you manage your files and automate tasks that are too repetitive to do manually. The </w:t>
-      </w:r>
-      <w:proofErr w:type="gramStart"/>
-      <w:r>
-        <w:t>Admin</w:t>
-      </w:r>
-      <w:proofErr w:type="gramEnd"/>
-      <w:r>
-        <w:t xml:space="preserve"> version includes everything from the Lite version</w:t>
+        <w:t>File Ninja helps you manage your files and automate tasks that are too repetitive to do manually. The Admin version includes everything from the Lite version</w:t>
       </w:r>
       <w:r>
         <w:t>, plus more features.</w:t>
@@ -62,30 +54,14 @@
         </w:numPr>
       </w:pPr>
       <w:r>
-        <w:t xml:space="preserve">OR download </w:t>
-      </w:r>
-      <w:proofErr w:type="spellStart"/>
-      <w:r>
-        <w:t>XlsxWriter</w:t>
-      </w:r>
-      <w:proofErr w:type="spellEnd"/>
-      <w:r>
-        <w:t xml:space="preserve"> (</w:t>
+        <w:t>OR download XlsxWriter (</w:t>
       </w:r>
       <w:r>
         <w:rPr>
           <w:rStyle w:val="VerbatimChar"/>
         </w:rPr>
-        <w:t xml:space="preserve">pip install </w:t>
-      </w:r>
-      <w:proofErr w:type="spellStart"/>
-      <w:r>
-        <w:rPr>
-          <w:rStyle w:val="VerbatimChar"/>
-        </w:rPr>
-        <w:t>XlsxWriter</w:t>
-      </w:r>
-      <w:proofErr w:type="spellEnd"/>
+        <w:t>pip install XlsxWriter</w:t>
+      </w:r>
       <w:r>
         <w:t>) and run the Python code directly.</w:t>
       </w:r>
@@ -579,15 +555,7 @@
           </w:tcPr>
           <w:p>
             <w:r>
-              <w:t xml:space="preserve">If on, </w:t>
-            </w:r>
-            <w:proofErr w:type="gramStart"/>
-            <w:r>
-              <w:t>Find</w:t>
-            </w:r>
-            <w:proofErr w:type="gramEnd"/>
-            <w:r>
-              <w:t xml:space="preserve"> procedures will include hidden files. </w:t>
+              <w:t xml:space="preserve">If on, Find procedures will include hidden files. </w:t>
             </w:r>
           </w:p>
           <w:p>
@@ -659,6 +627,51 @@
             </w:r>
             <w:r>
               <w:t>batch file.</w:t>
+            </w:r>
+          </w:p>
+          <w:p>
+            <w:pPr>
+              <w:rPr>
+                <w:lang w:val="en-CA"/>
+              </w:rPr>
+            </w:pPr>
+            <w:r>
+              <w:rPr>
+                <w:lang w:val="en-CA"/>
+              </w:rPr>
+              <w:t xml:space="preserve">NOTE: </w:t>
+            </w:r>
+            <w:r>
+              <w:rPr>
+                <w:lang w:val="en-CA"/>
+              </w:rPr>
+              <w:t xml:space="preserve">Even if set to true in the JSON, </w:t>
+            </w:r>
+            <w:r>
+              <w:rPr>
+                <w:i/>
+                <w:iCs/>
+                <w:lang w:val="en-CA"/>
+              </w:rPr>
+              <w:t>Allow Modify</w:t>
+            </w:r>
+            <w:r>
+              <w:rPr>
+                <w:lang w:val="en-CA"/>
+              </w:rPr>
+              <w:t xml:space="preserve"> will always be set to false when running </w:t>
+            </w:r>
+            <w:r>
+              <w:rPr>
+                <w:lang w:val="en-CA"/>
+              </w:rPr>
+              <w:t>the program via</w:t>
+            </w:r>
+            <w:r>
+              <w:rPr>
+                <w:lang w:val="en-CA"/>
+              </w:rPr>
+              <w:t xml:space="preserve"> a batch file.</w:t>
             </w:r>
           </w:p>
         </w:tc>
@@ -832,35 +845,7 @@
               <w:rPr>
                 <w:lang w:val="en-CA"/>
               </w:rPr>
-              <w:t>Most GIS extensions are omitted from output, except for .</w:t>
-            </w:r>
-            <w:proofErr w:type="spellStart"/>
-            <w:r>
-              <w:rPr>
-                <w:lang w:val="en-CA"/>
-              </w:rPr>
-              <w:t>shp</w:t>
-            </w:r>
-            <w:proofErr w:type="spellEnd"/>
-            <w:r>
-              <w:rPr>
-                <w:lang w:val="en-CA"/>
-              </w:rPr>
-              <w:t xml:space="preserve"> and .</w:t>
-            </w:r>
-            <w:proofErr w:type="spellStart"/>
-            <w:r>
-              <w:rPr>
-                <w:lang w:val="en-CA"/>
-              </w:rPr>
-              <w:t>dbf</w:t>
-            </w:r>
-            <w:proofErr w:type="spellEnd"/>
-            <w:r>
-              <w:rPr>
-                <w:lang w:val="en-CA"/>
-              </w:rPr>
-              <w:t>.</w:t>
+              <w:t>Most GIS extensions are omitted from output, except for .shp and .dbf.</w:t>
             </w:r>
             <w:r>
               <w:rPr>
@@ -874,10 +859,7 @@
           </w:p>
           <w:p>
             <w:r>
-              <w:t xml:space="preserve">Example 1: </w:t>
-            </w:r>
-            <w:r>
-              <w:t>if a group of 5 identical files are found, the error count is incremented by 4.</w:t>
+              <w:t>Example 1: if a group of 5 identical files are found, the error count is incremented by 4.</w:t>
             </w:r>
           </w:p>
         </w:tc>
@@ -996,6 +978,7 @@
           </w:tcPr>
           <w:p>
             <w:r>
+              <w:lastRenderedPageBreak/>
               <w:t>Space Error (DIR)</w:t>
             </w:r>
           </w:p>
@@ -1018,7 +1001,6 @@
           </w:tcPr>
           <w:p>
             <w:r>
-              <w:lastRenderedPageBreak/>
               <w:t>Space Error (FILE)</w:t>
             </w:r>
           </w:p>
@@ -1051,15 +1033,7 @@
           </w:tcPr>
           <w:p>
             <w:r>
-              <w:t xml:space="preserve">Flags directory names with bad characters. A bad character is any character that is either not alphanumeric, </w:t>
-            </w:r>
-            <w:proofErr w:type="gramStart"/>
-            <w:r>
-              <w:t>nor</w:t>
-            </w:r>
-            <w:proofErr w:type="gramEnd"/>
-            <w:r>
-              <w:t xml:space="preserve"> a hyphen (-).</w:t>
+              <w:t>Flags directory names with bad characters. A bad character is any character that is either not alphanumeric, nor a hyphen (-).</w:t>
             </w:r>
           </w:p>
         </w:tc>
@@ -1317,7 +1291,11 @@
               <w:t>replacee (not a typo!)</w:t>
             </w:r>
             <w:r>
-              <w:t xml:space="preserve">; order can matter if not careful. Always double-check your output if unsure. </w:t>
+              <w:t xml:space="preserve">; order can matter if not careful. Always double-check </w:t>
+            </w:r>
+            <w:r>
+              <w:lastRenderedPageBreak/>
+              <w:t xml:space="preserve">your output if unsure. </w:t>
             </w:r>
           </w:p>
           <w:p>
@@ -1328,25 +1306,13 @@
               <w:t>“</w:t>
             </w:r>
             <w:r>
-              <w:t xml:space="preserve">&amp; &gt; -and-”, all instances </w:t>
-            </w:r>
-            <w:r>
-              <w:lastRenderedPageBreak/>
-              <w:t xml:space="preserve">of </w:t>
+              <w:t xml:space="preserve">&amp; &gt; -and-”, all instances of </w:t>
             </w:r>
             <w:r>
               <w:t>“</w:t>
             </w:r>
             <w:r>
-              <w:t xml:space="preserve">&amp;” will be replaced </w:t>
-            </w:r>
-            <w:proofErr w:type="gramStart"/>
-            <w:r>
-              <w:t>with ”</w:t>
-            </w:r>
-            <w:proofErr w:type="gramEnd"/>
-            <w:r>
-              <w:t xml:space="preserve">-and-”. </w:t>
+              <w:t xml:space="preserve">&amp;” will be replaced with ”-and-”. </w:t>
             </w:r>
           </w:p>
           <w:p>
@@ -1357,18 +1323,10 @@
               <w:t>“</w:t>
             </w:r>
             <w:r>
-              <w:t>@&gt;-at</w:t>
-            </w:r>
-            <w:proofErr w:type="gramStart"/>
-            <w:r>
-              <w:t xml:space="preserve">-  </w:t>
-            </w:r>
-            <w:r>
-              <w:t>*</w:t>
-            </w:r>
-            <w:proofErr w:type="gramEnd"/>
-            <w:r>
-              <w:t xml:space="preserve"> </w:t>
+              <w:t xml:space="preserve">@&gt;-at-  </w:t>
+            </w:r>
+            <w:r>
+              <w:t xml:space="preserve">* </w:t>
             </w:r>
             <w:r>
               <w:t>&amp;-and-”, all instances of “@” will become “-at-”, and all instances of “&amp;” will become “-and-”.</w:t>
@@ -1620,35 +1578,7 @@
         <w:rPr>
           <w:lang w:val="en-CA"/>
         </w:rPr>
-        <w:t xml:space="preserve">(ex: "C:\Users\FirstName </w:t>
-      </w:r>
-      <w:proofErr w:type="spellStart"/>
-      <w:r>
-        <w:rPr>
-          <w:lang w:val="en-CA"/>
-        </w:rPr>
-        <w:t>LastName</w:t>
-      </w:r>
-      <w:proofErr w:type="spellEnd"/>
-      <w:r>
-        <w:rPr>
-          <w:lang w:val="en-CA"/>
-        </w:rPr>
-        <w:t>\</w:t>
-      </w:r>
-      <w:proofErr w:type="spellStart"/>
-      <w:r>
-        <w:rPr>
-          <w:lang w:val="en-CA"/>
-        </w:rPr>
-        <w:t>routineRunSettings.json</w:t>
-      </w:r>
-      <w:proofErr w:type="spellEnd"/>
-      <w:r>
-        <w:rPr>
-          <w:lang w:val="en-CA"/>
-        </w:rPr>
-        <w:t xml:space="preserve">"). </w:t>
+        <w:t xml:space="preserve">(ex: "C:\Users\FirstName LastName\routineRunSettings.json"). </w:t>
       </w:r>
       <w:r>
         <w:rPr>
@@ -1706,21 +1636,7 @@
         <w:rPr>
           <w:lang w:val="en-CA"/>
         </w:rPr>
-        <w:t xml:space="preserve">(ex: C:\Users\FirstName </w:t>
-      </w:r>
-      <w:proofErr w:type="spellStart"/>
-      <w:r>
-        <w:rPr>
-          <w:lang w:val="en-CA"/>
-        </w:rPr>
-        <w:t>LastName</w:t>
-      </w:r>
-      <w:proofErr w:type="spellEnd"/>
-      <w:r>
-        <w:rPr>
-          <w:lang w:val="en-CA"/>
-        </w:rPr>
-        <w:t xml:space="preserve">\). Must </w:t>
+        <w:t xml:space="preserve">(ex: C:\Users\FirstName LastName\). Must </w:t>
       </w:r>
       <w:r>
         <w:rPr>
@@ -1805,13 +1721,8 @@
           <w:numId w:val="5"/>
         </w:numPr>
       </w:pPr>
-      <w:proofErr w:type="gramStart"/>
-      <w:r>
-        <w:t>Middle-click</w:t>
-      </w:r>
-      <w:proofErr w:type="gramEnd"/>
-      <w:r>
-        <w:t xml:space="preserve"> anywhere in the window to alternate between light and dark mode.</w:t>
+      <w:r>
+        <w:t>Middle-click anywhere in the window to alternate between light and dark mode.</w:t>
       </w:r>
     </w:p>
     <w:p>
@@ -1822,14 +1733,12 @@
           <w:numId w:val="5"/>
         </w:numPr>
       </w:pPr>
-      <w:proofErr w:type="spellStart"/>
       <w:r>
         <w:rPr>
           <w:rStyle w:val="VerbatimChar"/>
         </w:rPr>
         <w:t>ctrl+w</w:t>
       </w:r>
-      <w:proofErr w:type="spellEnd"/>
       <w:r>
         <w:t xml:space="preserve"> to close the window.</w:t>
       </w:r>

</xml_diff>

<commit_message>
Update readmes and remove debuggery code
</commit_message>
<xml_diff>
--- a/README-Admin.docx
+++ b/README-Admin.docx
@@ -16,7 +16,15 @@
     </w:p>
     <w:p>
       <w:r>
-        <w:t>File Ninja helps you manage your files and automate tasks that are too repetitive to do manually. The Admin version includes everything from the Lite version</w:t>
+        <w:t xml:space="preserve">File Ninja helps you manage your files and automate tasks that are too repetitive to do manually. The </w:t>
+      </w:r>
+      <w:proofErr w:type="gramStart"/>
+      <w:r>
+        <w:t>Admin</w:t>
+      </w:r>
+      <w:proofErr w:type="gramEnd"/>
+      <w:r>
+        <w:t xml:space="preserve"> version includes everything from the Lite version</w:t>
       </w:r>
       <w:r>
         <w:t>, plus more features.</w:t>
@@ -54,14 +62,30 @@
         </w:numPr>
       </w:pPr>
       <w:r>
-        <w:t>OR download XlsxWriter (</w:t>
+        <w:t xml:space="preserve">OR download </w:t>
+      </w:r>
+      <w:proofErr w:type="spellStart"/>
+      <w:r>
+        <w:t>XlsxWriter</w:t>
+      </w:r>
+      <w:proofErr w:type="spellEnd"/>
+      <w:r>
+        <w:t xml:space="preserve"> (</w:t>
       </w:r>
       <w:r>
         <w:rPr>
           <w:rStyle w:val="VerbatimChar"/>
         </w:rPr>
-        <w:t>pip install XlsxWriter</w:t>
-      </w:r>
+        <w:t xml:space="preserve">pip install </w:t>
+      </w:r>
+      <w:proofErr w:type="spellStart"/>
+      <w:r>
+        <w:rPr>
+          <w:rStyle w:val="VerbatimChar"/>
+        </w:rPr>
+        <w:t>XlsxWriter</w:t>
+      </w:r>
+      <w:proofErr w:type="spellEnd"/>
       <w:r>
         <w:t>) and run the Python code directly.</w:t>
       </w:r>
@@ -555,7 +579,15 @@
           </w:tcPr>
           <w:p>
             <w:r>
-              <w:t xml:space="preserve">If on, Find procedures will include hidden files. </w:t>
+              <w:t xml:space="preserve">If on, </w:t>
+            </w:r>
+            <w:proofErr w:type="gramStart"/>
+            <w:r>
+              <w:t>Find</w:t>
+            </w:r>
+            <w:proofErr w:type="gramEnd"/>
+            <w:r>
+              <w:t xml:space="preserve"> procedures will include hidden files. </w:t>
             </w:r>
           </w:p>
           <w:p>
@@ -802,50 +834,80 @@
             <w:tcW w:w="6491" w:type="dxa"/>
           </w:tcPr>
           <w:p>
-            <w:r>
-              <w:t>Lists all files within their respective directories. Includes an owner column, displaying the owner of each file in the format “DOMAIN</w:t>
-            </w:r>
-            <w:r>
-              <w:t xml:space="preserve">\NAME </w:t>
-            </w:r>
-            <w:r>
-              <w:t>(SID_TYPE)”.</w:t>
-            </w:r>
-          </w:p>
-        </w:tc>
-      </w:tr>
-      <w:tr>
-        <w:tc>
-          <w:tcPr>
-            <w:tcW w:w="3085" w:type="dxa"/>
-          </w:tcPr>
-          <w:p>
-            <w:r>
-              <w:t>Identical File</w:t>
-            </w:r>
-          </w:p>
-        </w:tc>
-        <w:tc>
-          <w:tcPr>
-            <w:tcW w:w="6491" w:type="dxa"/>
-          </w:tcPr>
-          <w:p>
             <w:pPr>
               <w:rPr>
                 <w:lang w:val="en-CA"/>
               </w:rPr>
             </w:pPr>
             <w:r>
-              <w:t>Flags duplicate files. Error count is incremented for each duplicate found.</w:t>
-            </w:r>
-            <w:r>
-              <w:t xml:space="preserve"> </w:t>
-            </w:r>
-            <w:r>
               <w:rPr>
                 <w:lang w:val="en-CA"/>
               </w:rPr>
-              <w:t>Most GIS extensions are omitted from output, except for .shp and .dbf.</w:t>
+              <w:t>Lists all files within their respective directories. Includes an owner column and a last modified column. Owner is displayed in the format "DOMAIN\NAME (SID_TYPE)".</w:t>
+            </w:r>
+          </w:p>
+        </w:tc>
+      </w:tr>
+      <w:tr>
+        <w:tc>
+          <w:tcPr>
+            <w:tcW w:w="3085" w:type="dxa"/>
+          </w:tcPr>
+          <w:p>
+            <w:r>
+              <w:t>Identical File</w:t>
+            </w:r>
+          </w:p>
+        </w:tc>
+        <w:tc>
+          <w:tcPr>
+            <w:tcW w:w="6491" w:type="dxa"/>
+          </w:tcPr>
+          <w:p>
+            <w:pPr>
+              <w:rPr>
+                <w:lang w:val="en-CA"/>
+              </w:rPr>
+            </w:pPr>
+            <w:r>
+              <w:t>Flags duplicate files. Error count is incremented for each duplicate found.</w:t>
+            </w:r>
+            <w:r>
+              <w:t xml:space="preserve"> </w:t>
+            </w:r>
+            <w:r>
+              <w:rPr>
+                <w:lang w:val="en-CA"/>
+              </w:rPr>
+              <w:t>Most GIS extensions are omitted from output, except for .</w:t>
+            </w:r>
+            <w:proofErr w:type="spellStart"/>
+            <w:r>
+              <w:rPr>
+                <w:lang w:val="en-CA"/>
+              </w:rPr>
+              <w:t>shp</w:t>
+            </w:r>
+            <w:proofErr w:type="spellEnd"/>
+            <w:r>
+              <w:rPr>
+                <w:lang w:val="en-CA"/>
+              </w:rPr>
+              <w:t xml:space="preserve"> and .</w:t>
+            </w:r>
+            <w:proofErr w:type="spellStart"/>
+            <w:r>
+              <w:rPr>
+                <w:lang w:val="en-CA"/>
+              </w:rPr>
+              <w:t>dbf</w:t>
+            </w:r>
+            <w:proofErr w:type="spellEnd"/>
+            <w:r>
+              <w:rPr>
+                <w:lang w:val="en-CA"/>
+              </w:rPr>
+              <w:t>.</w:t>
             </w:r>
             <w:r>
               <w:rPr>
@@ -854,7 +916,28 @@
               <w:t xml:space="preserve"> </w:t>
             </w:r>
             <w:r>
-              <w:t>(Includes owner column.)</w:t>
+              <w:t>(Includes owner</w:t>
+            </w:r>
+            <w:r>
+              <w:t xml:space="preserve"> </w:t>
+            </w:r>
+            <w:r>
+              <w:rPr>
+                <w:lang w:val="en-CA"/>
+              </w:rPr>
+              <w:t>and last modified</w:t>
+            </w:r>
+            <w:r>
+              <w:t xml:space="preserve"> </w:t>
+            </w:r>
+            <w:r>
+              <w:t>column</w:t>
+            </w:r>
+            <w:r>
+              <w:t>s</w:t>
+            </w:r>
+            <w:r>
+              <w:t>.)</w:t>
             </w:r>
           </w:p>
           <w:p>
@@ -906,7 +989,25 @@
               <w:t>Flags any file that has not been accessed in over 1095 days (3 years).</w:t>
             </w:r>
             <w:r>
-              <w:t xml:space="preserve"> (Includes owner column.)</w:t>
+              <w:t xml:space="preserve"> (Includes owner</w:t>
+            </w:r>
+            <w:r>
+              <w:t xml:space="preserve"> </w:t>
+            </w:r>
+            <w:r>
+              <w:rPr>
+                <w:lang w:val="en-CA"/>
+              </w:rPr>
+              <w:t>and last modified</w:t>
+            </w:r>
+            <w:r>
+              <w:t xml:space="preserve"> column</w:t>
+            </w:r>
+            <w:r>
+              <w:t>s</w:t>
+            </w:r>
+            <w:r>
+              <w:t>.)</w:t>
             </w:r>
             <w:r>
               <w:t xml:space="preserve"> </w:t>
@@ -961,12 +1062,34 @@
               <w:t xml:space="preserve">Flags any file that is 0 bytes. </w:t>
             </w:r>
             <w:r>
-              <w:t>(Includes owner column.)</w:t>
-            </w:r>
-          </w:p>
-          <w:p>
-            <w:r>
-              <w:t>NOTE: Some file types may be empty but are not 0 bytes, such as most Microsoft files. For instance, an empty excel file is still roughly 6kb in size.</w:t>
+              <w:t>(Includes owner</w:t>
+            </w:r>
+            <w:r>
+              <w:t xml:space="preserve"> </w:t>
+            </w:r>
+            <w:r>
+              <w:rPr>
+                <w:lang w:val="en-CA"/>
+              </w:rPr>
+              <w:t>and last modified</w:t>
+            </w:r>
+            <w:r>
+              <w:t xml:space="preserve"> column</w:t>
+            </w:r>
+            <w:r>
+              <w:t>s</w:t>
+            </w:r>
+            <w:r>
+              <w:t>.)</w:t>
+            </w:r>
+          </w:p>
+          <w:p>
+            <w:r>
+              <w:t xml:space="preserve">NOTE: Some file types may be empty but are not 0 bytes, such as most Microsoft files. For instance, an empty excel file is still </w:t>
+            </w:r>
+            <w:r>
+              <w:lastRenderedPageBreak/>
+              <w:t>roughly 6kb in size.</w:t>
             </w:r>
           </w:p>
         </w:tc>
@@ -1033,7 +1156,15 @@
           </w:tcPr>
           <w:p>
             <w:r>
-              <w:t>Flags directory names with bad characters. A bad character is any character that is either not alphanumeric, nor a hyphen (-).</w:t>
+              <w:t xml:space="preserve">Flags directory names with bad characters. A bad character is any character that is either not alphanumeric, </w:t>
+            </w:r>
+            <w:proofErr w:type="gramStart"/>
+            <w:r>
+              <w:t>nor</w:t>
+            </w:r>
+            <w:proofErr w:type="gramEnd"/>
+            <w:r>
+              <w:t xml:space="preserve"> a hyphen (-).</w:t>
             </w:r>
           </w:p>
         </w:tc>
@@ -1163,7 +1294,25 @@
           </w:tcPr>
           <w:p>
             <w:r>
-              <w:t>Deletes any file that is 0 bytes in size. Read “Empty File Error” find procedure for more information. (Includes owner column.)</w:t>
+              <w:t>Deletes any file that is 0 bytes in size. Read “Empty File Error” find procedure for more information. (Includes owner</w:t>
+            </w:r>
+            <w:r>
+              <w:t xml:space="preserve"> </w:t>
+            </w:r>
+            <w:r>
+              <w:rPr>
+                <w:lang w:val="en-CA"/>
+              </w:rPr>
+              <w:t>and last modified</w:t>
+            </w:r>
+            <w:r>
+              <w:t xml:space="preserve"> column</w:t>
+            </w:r>
+            <w:r>
+              <w:t>s</w:t>
+            </w:r>
+            <w:r>
+              <w:t>.)</w:t>
             </w:r>
           </w:p>
         </w:tc>
@@ -1285,17 +1434,22 @@
           </w:p>
           <w:p>
             <w:r>
-              <w:t xml:space="preserve">WARNING: If running multiple pairs of arguments, one pair’s replacer can undo the work of an earlier pair’s </w:t>
-            </w:r>
-            <w:r>
-              <w:t>replacee (not a typo!)</w:t>
-            </w:r>
-            <w:r>
-              <w:t xml:space="preserve">; order can matter if not careful. Always double-check </w:t>
+              <w:t xml:space="preserve">WARNING: If running multiple pairs of arguments, one pair’s </w:t>
             </w:r>
             <w:r>
               <w:lastRenderedPageBreak/>
-              <w:t xml:space="preserve">your output if unsure. </w:t>
+              <w:t xml:space="preserve">replacer can undo the work of an earlier pair’s </w:t>
+            </w:r>
+            <w:proofErr w:type="spellStart"/>
+            <w:r>
+              <w:t>replacee</w:t>
+            </w:r>
+            <w:proofErr w:type="spellEnd"/>
+            <w:r>
+              <w:t xml:space="preserve"> (not a typo!)</w:t>
+            </w:r>
+            <w:r>
+              <w:t xml:space="preserve">; order can matter if not careful. Always double-check your output if unsure. </w:t>
             </w:r>
           </w:p>
           <w:p>
@@ -1312,7 +1466,15 @@
               <w:t>“</w:t>
             </w:r>
             <w:r>
-              <w:t xml:space="preserve">&amp;” will be replaced with ”-and-”. </w:t>
+              <w:t xml:space="preserve">&amp;” will be replaced </w:t>
+            </w:r>
+            <w:proofErr w:type="gramStart"/>
+            <w:r>
+              <w:t>with ”</w:t>
+            </w:r>
+            <w:proofErr w:type="gramEnd"/>
+            <w:r>
+              <w:t xml:space="preserve">-and-”. </w:t>
             </w:r>
           </w:p>
           <w:p>
@@ -1323,10 +1485,18 @@
               <w:t>“</w:t>
             </w:r>
             <w:r>
-              <w:t xml:space="preserve">@&gt;-at-  </w:t>
-            </w:r>
-            <w:r>
-              <w:t xml:space="preserve">* </w:t>
+              <w:t>@&gt;-at</w:t>
+            </w:r>
+            <w:proofErr w:type="gramStart"/>
+            <w:r>
+              <w:t xml:space="preserve">-  </w:t>
+            </w:r>
+            <w:r>
+              <w:t>*</w:t>
+            </w:r>
+            <w:proofErr w:type="gramEnd"/>
+            <w:r>
+              <w:t xml:space="preserve"> </w:t>
             </w:r>
             <w:r>
               <w:t>&amp;-and-”, all instances of “@” will become “-at-”, and all instances of “&amp;” will become “-and-”.</w:t>
@@ -1578,7 +1748,35 @@
         <w:rPr>
           <w:lang w:val="en-CA"/>
         </w:rPr>
-        <w:t xml:space="preserve">(ex: "C:\Users\FirstName LastName\routineRunSettings.json"). </w:t>
+        <w:t xml:space="preserve">(ex: "C:\Users\FirstName </w:t>
+      </w:r>
+      <w:proofErr w:type="spellStart"/>
+      <w:r>
+        <w:rPr>
+          <w:lang w:val="en-CA"/>
+        </w:rPr>
+        <w:t>LastName</w:t>
+      </w:r>
+      <w:proofErr w:type="spellEnd"/>
+      <w:r>
+        <w:rPr>
+          <w:lang w:val="en-CA"/>
+        </w:rPr>
+        <w:t>\</w:t>
+      </w:r>
+      <w:proofErr w:type="spellStart"/>
+      <w:r>
+        <w:rPr>
+          <w:lang w:val="en-CA"/>
+        </w:rPr>
+        <w:t>routineRunSettings.json</w:t>
+      </w:r>
+      <w:proofErr w:type="spellEnd"/>
+      <w:r>
+        <w:rPr>
+          <w:lang w:val="en-CA"/>
+        </w:rPr>
+        <w:t xml:space="preserve">"). </w:t>
       </w:r>
       <w:r>
         <w:rPr>
@@ -1636,7 +1834,21 @@
         <w:rPr>
           <w:lang w:val="en-CA"/>
         </w:rPr>
-        <w:t xml:space="preserve">(ex: C:\Users\FirstName LastName\). Must </w:t>
+        <w:t xml:space="preserve">(ex: C:\Users\FirstName </w:t>
+      </w:r>
+      <w:proofErr w:type="spellStart"/>
+      <w:r>
+        <w:rPr>
+          <w:lang w:val="en-CA"/>
+        </w:rPr>
+        <w:t>LastName</w:t>
+      </w:r>
+      <w:proofErr w:type="spellEnd"/>
+      <w:r>
+        <w:rPr>
+          <w:lang w:val="en-CA"/>
+        </w:rPr>
+        <w:t xml:space="preserve">\). Must </w:t>
       </w:r>
       <w:r>
         <w:rPr>
@@ -1721,8 +1933,13 @@
           <w:numId w:val="5"/>
         </w:numPr>
       </w:pPr>
-      <w:r>
-        <w:t>Middle-click anywhere in the window to alternate between light and dark mode.</w:t>
+      <w:proofErr w:type="gramStart"/>
+      <w:r>
+        <w:t>Middle-click</w:t>
+      </w:r>
+      <w:proofErr w:type="gramEnd"/>
+      <w:r>
+        <w:t xml:space="preserve"> anywhere in the window to alternate between light and dark mode.</w:t>
       </w:r>
     </w:p>
     <w:p>
@@ -1733,12 +1950,14 @@
           <w:numId w:val="5"/>
         </w:numPr>
       </w:pPr>
+      <w:proofErr w:type="spellStart"/>
       <w:r>
         <w:rPr>
           <w:rStyle w:val="VerbatimChar"/>
         </w:rPr>
         <w:t>ctrl+w</w:t>
       </w:r>
+      <w:proofErr w:type="spellEnd"/>
       <w:r>
         <w:t xml:space="preserve"> to close the window.</w:t>
       </w:r>
@@ -2886,6 +3105,7 @@
   <w:style w:type="character" w:default="1" w:styleId="DefaultParagraphFont">
     <w:name w:val="Default Paragraph Font"/>
     <w:uiPriority w:val="1"/>
+    <w:semiHidden/>
     <w:unhideWhenUsed/>
   </w:style>
   <w:style w:type="table" w:default="1" w:styleId="TableNormal">

</xml_diff>

<commit_message>
'Enable Modifications' ctrl+h in readmes
</commit_message>
<xml_diff>
--- a/README-Admin.docx
+++ b/README-Admin.docx
@@ -62,14 +62,30 @@
         </w:numPr>
       </w:pPr>
       <w:r>
-        <w:t>OR download XlsxWriter (</w:t>
+        <w:t xml:space="preserve">OR download </w:t>
+      </w:r>
+      <w:proofErr w:type="spellStart"/>
+      <w:r>
+        <w:t>XlsxWriter</w:t>
+      </w:r>
+      <w:proofErr w:type="spellEnd"/>
+      <w:r>
+        <w:t xml:space="preserve"> (</w:t>
       </w:r>
       <w:r>
         <w:rPr>
           <w:rStyle w:val="VerbatimChar"/>
         </w:rPr>
-        <w:t>pip install XlsxWriter</w:t>
-      </w:r>
+        <w:t xml:space="preserve">pip install </w:t>
+      </w:r>
+      <w:proofErr w:type="spellStart"/>
+      <w:r>
+        <w:rPr>
+          <w:rStyle w:val="VerbatimChar"/>
+        </w:rPr>
+        <w:t>XlsxWriter</w:t>
+      </w:r>
+      <w:proofErr w:type="spellEnd"/>
       <w:r>
         <w:t>) and run the Python code directly.</w:t>
       </w:r>
@@ -444,7 +460,7 @@
                 <w:i/>
                 <w:iCs/>
               </w:rPr>
-              <w:t>Allow Modify</w:t>
+              <w:t>Enable Modifications</w:t>
             </w:r>
             <w:r>
               <w:t xml:space="preserve"> is off, flags any errant files based on the selection, showing would-be fixes. If </w:t>
@@ -454,7 +470,7 @@
                 <w:i/>
                 <w:iCs/>
               </w:rPr>
-              <w:t>Allow Modify</w:t>
+              <w:t>Enable Modifications</w:t>
             </w:r>
             <w:r>
               <w:t xml:space="preserve"> is on, executes said fixes.</w:t>
@@ -531,7 +547,7 @@
           </w:tcPr>
           <w:p>
             <w:r>
-              <w:t>Allow Modify</w:t>
+              <w:t>Enable Modifications</w:t>
             </w:r>
           </w:p>
         </w:tc>
@@ -669,7 +685,7 @@
                 <w:iCs/>
                 <w:lang w:val="en-CA"/>
               </w:rPr>
-              <w:t>Allow Modify</w:t>
+              <w:t>Enable Modifications</w:t>
             </w:r>
             <w:r>
               <w:rPr>
@@ -863,7 +879,35 @@
               <w:rPr>
                 <w:lang w:val="en-CA"/>
               </w:rPr>
-              <w:t>Most GIS extensions are omitted from output, except for .shp and .dbf.</w:t>
+              <w:t>Most GIS extensions are omitted from output, except for .</w:t>
+            </w:r>
+            <w:proofErr w:type="spellStart"/>
+            <w:r>
+              <w:rPr>
+                <w:lang w:val="en-CA"/>
+              </w:rPr>
+              <w:t>shp</w:t>
+            </w:r>
+            <w:proofErr w:type="spellEnd"/>
+            <w:r>
+              <w:rPr>
+                <w:lang w:val="en-CA"/>
+              </w:rPr>
+              <w:t xml:space="preserve"> and .</w:t>
+            </w:r>
+            <w:proofErr w:type="spellStart"/>
+            <w:r>
+              <w:rPr>
+                <w:lang w:val="en-CA"/>
+              </w:rPr>
+              <w:t>dbf</w:t>
+            </w:r>
+            <w:proofErr w:type="spellEnd"/>
+            <w:r>
+              <w:rPr>
+                <w:lang w:val="en-CA"/>
+              </w:rPr>
+              <w:t>.</w:t>
             </w:r>
             <w:r>
               <w:rPr>
@@ -1058,11 +1102,8 @@
           </w:p>
           <w:p>
             <w:r>
-              <w:t xml:space="preserve">NOTE: Some file types may be empty but are not 0 bytes, such </w:t>
-            </w:r>
-            <w:r>
               <w:lastRenderedPageBreak/>
-              <w:t>as most Microsoft files. For instance, an empty excel file is still roughly 6kb in size.</w:t>
+              <w:t>NOTE: Some file types may be empty but are not 0 bytes, such as most Microsoft files. For instance, an empty excel file is still roughly 6kb in size.</w:t>
             </w:r>
           </w:p>
         </w:tc>
@@ -1396,7 +1437,11 @@
               <w:t xml:space="preserve">For file names, replaces substring with another substring, using a “&gt;” as separator between the replacer and replace pair, </w:t>
             </w:r>
             <w:r>
-              <w:t>and “</w:t>
+              <w:t xml:space="preserve">and </w:t>
+            </w:r>
+            <w:r>
+              <w:lastRenderedPageBreak/>
+              <w:t>“</w:t>
             </w:r>
             <w:r>
               <w:t>*</w:t>
@@ -1407,11 +1452,15 @@
           </w:p>
           <w:p>
             <w:r>
-              <w:lastRenderedPageBreak/>
               <w:t xml:space="preserve">WARNING: If running multiple pairs of arguments, one pair’s replacer can undo the work of an earlier pair’s </w:t>
             </w:r>
-            <w:r>
-              <w:t>replacee (not a typo!)</w:t>
+            <w:proofErr w:type="spellStart"/>
+            <w:r>
+              <w:t>replacee</w:t>
+            </w:r>
+            <w:proofErr w:type="spellEnd"/>
+            <w:r>
+              <w:t xml:space="preserve"> (not a typo!)</w:t>
             </w:r>
             <w:r>
               <w:t xml:space="preserve">; order can matter if not careful. Always double-check your output if unsure. </w:t>
@@ -1713,7 +1762,35 @@
         <w:rPr>
           <w:lang w:val="en-CA"/>
         </w:rPr>
-        <w:t xml:space="preserve">(ex: "C:\Users\FirstName LastName\routineRunSettings.json"). </w:t>
+        <w:t xml:space="preserve">(ex: "C:\Users\FirstName </w:t>
+      </w:r>
+      <w:proofErr w:type="spellStart"/>
+      <w:r>
+        <w:rPr>
+          <w:lang w:val="en-CA"/>
+        </w:rPr>
+        <w:t>LastName</w:t>
+      </w:r>
+      <w:proofErr w:type="spellEnd"/>
+      <w:r>
+        <w:rPr>
+          <w:lang w:val="en-CA"/>
+        </w:rPr>
+        <w:t>\</w:t>
+      </w:r>
+      <w:proofErr w:type="spellStart"/>
+      <w:r>
+        <w:rPr>
+          <w:lang w:val="en-CA"/>
+        </w:rPr>
+        <w:t>routineRunSettings.json</w:t>
+      </w:r>
+      <w:proofErr w:type="spellEnd"/>
+      <w:r>
+        <w:rPr>
+          <w:lang w:val="en-CA"/>
+        </w:rPr>
+        <w:t xml:space="preserve">"). </w:t>
       </w:r>
       <w:r>
         <w:rPr>
@@ -1771,7 +1848,21 @@
         <w:rPr>
           <w:lang w:val="en-CA"/>
         </w:rPr>
-        <w:t xml:space="preserve">(ex: C:\Users\FirstName LastName\). Must </w:t>
+        <w:t xml:space="preserve">(ex: C:\Users\FirstName </w:t>
+      </w:r>
+      <w:proofErr w:type="spellStart"/>
+      <w:r>
+        <w:rPr>
+          <w:lang w:val="en-CA"/>
+        </w:rPr>
+        <w:t>LastName</w:t>
+      </w:r>
+      <w:proofErr w:type="spellEnd"/>
+      <w:r>
+        <w:rPr>
+          <w:lang w:val="en-CA"/>
+        </w:rPr>
+        <w:t xml:space="preserve">\). Must </w:t>
       </w:r>
       <w:r>
         <w:rPr>
@@ -1873,12 +1964,14 @@
           <w:numId w:val="5"/>
         </w:numPr>
       </w:pPr>
+      <w:proofErr w:type="spellStart"/>
       <w:r>
         <w:rPr>
           <w:rStyle w:val="VerbatimChar"/>
         </w:rPr>
         <w:t>ctrl+w</w:t>
       </w:r>
+      <w:proofErr w:type="spellEnd"/>
       <w:r>
         <w:t xml:space="preserve"> to close the window.</w:t>
       </w:r>
@@ -3026,6 +3119,7 @@
   <w:style w:type="character" w:default="1" w:styleId="DefaultParagraphFont">
     <w:name w:val="Default Paragraph Font"/>
     <w:uiPriority w:val="1"/>
+    <w:semiHidden/>
     <w:unhideWhenUsed/>
   </w:style>
   <w:style w:type="table" w:default="1" w:styleId="TableNormal">

</xml_diff>

<commit_message>
Update documentation for multiple versions error procedure addition
</commit_message>
<xml_diff>
--- a/README-Admin.docx
+++ b/README-Admin.docx
@@ -857,6 +857,9 @@
             <w:r>
               <w:t>Identical File</w:t>
             </w:r>
+            <w:r>
+              <w:t>~</w:t>
+            </w:r>
           </w:p>
         </w:tc>
         <w:tc>
@@ -954,10 +957,10 @@
           </w:tcPr>
           <w:p>
             <w:r>
-              <w:t>Large File Size</w:t>
-            </w:r>
-            <w:r>
-              <w:t>#</w:t>
+              <w:rPr>
+                <w:lang w:val="en-CA"/>
+              </w:rPr>
+              <w:t>Multiple Versions Error#</w:t>
             </w:r>
           </w:p>
         </w:tc>
@@ -975,7 +978,81 @@
               <w:rPr>
                 <w:lang w:val="en-CA"/>
               </w:rPr>
-              <w:t>Details a summary of each file extension found, as well as listing all items and their respective sizes, grouped by extension. Any file over 100MB count as an error.</w:t>
+              <w:t>Flags files of similar names. Ignores casing and file extensions when making comparisons. Accepts a "similar</w:t>
+            </w:r>
+            <w:r>
+              <w:rPr>
+                <w:lang w:val="en-CA"/>
+              </w:rPr>
+              <w:t>it</w:t>
+            </w:r>
+            <w:r>
+              <w:rPr>
+                <w:lang w:val="en-CA"/>
+              </w:rPr>
+              <w:t xml:space="preserve">y measure" </w:t>
+            </w:r>
+            <w:r>
+              <w:rPr>
+                <w:lang w:val="en-CA"/>
+              </w:rPr>
+              <w:t>threshold</w:t>
+            </w:r>
+            <w:r>
+              <w:rPr>
+                <w:lang w:val="en-CA"/>
+              </w:rPr>
+              <w:t xml:space="preserve"> as argument, set between 1.0% and 100.0%. Default argument of 90.0%.</w:t>
+            </w:r>
+          </w:p>
+          <w:p>
+            <w:pPr>
+              <w:rPr>
+                <w:lang w:val="en-CA"/>
+              </w:rPr>
+            </w:pPr>
+            <w:r>
+              <w:rPr>
+                <w:lang w:val="en-CA"/>
+              </w:rPr>
+              <w:t>Example 1: With the argument set to "90", only file</w:t>
+            </w:r>
+            <w:r>
+              <w:rPr>
+                <w:lang w:val="en-CA"/>
+              </w:rPr>
+              <w:t>names</w:t>
+            </w:r>
+            <w:r>
+              <w:rPr>
+                <w:lang w:val="en-CA"/>
+              </w:rPr>
+              <w:t xml:space="preserve"> that are determined to be 90% similar get flagged.</w:t>
+            </w:r>
+          </w:p>
+          <w:p>
+            <w:pPr>
+              <w:rPr>
+                <w:lang w:val="en-CA"/>
+              </w:rPr>
+            </w:pPr>
+            <w:r>
+              <w:rPr>
+                <w:lang w:val="en-CA"/>
+              </w:rPr>
+              <w:t>Example 2: With the argument set to "100", only file</w:t>
+            </w:r>
+            <w:r>
+              <w:rPr>
+                <w:lang w:val="en-CA"/>
+              </w:rPr>
+              <w:t>names</w:t>
+            </w:r>
+            <w:r>
+              <w:rPr>
+                <w:lang w:val="en-CA"/>
+              </w:rPr>
+              <w:t xml:space="preserve"> that are identical get flagged.</w:t>
             </w:r>
           </w:p>
         </w:tc>
@@ -987,6 +1064,39 @@
           </w:tcPr>
           <w:p>
             <w:r>
+              <w:t>Large File Size</w:t>
+            </w:r>
+            <w:r>
+              <w:t>#</w:t>
+            </w:r>
+          </w:p>
+        </w:tc>
+        <w:tc>
+          <w:tcPr>
+            <w:tcW w:w="6491" w:type="dxa"/>
+          </w:tcPr>
+          <w:p>
+            <w:pPr>
+              <w:rPr>
+                <w:lang w:val="en-CA"/>
+              </w:rPr>
+            </w:pPr>
+            <w:r>
+              <w:rPr>
+                <w:lang w:val="en-CA"/>
+              </w:rPr>
+              <w:t>Details a summary of each file extension found, as well as listing all items and their respective sizes, grouped by extension. Any file over 100MB count as an error.</w:t>
+            </w:r>
+          </w:p>
+        </w:tc>
+      </w:tr>
+      <w:tr>
+        <w:tc>
+          <w:tcPr>
+            <w:tcW w:w="3085" w:type="dxa"/>
+          </w:tcPr>
+          <w:p>
+            <w:r>
               <w:t>Old File</w:t>
             </w:r>
             <w:r>
@@ -1000,7 +1110,11 @@
           </w:tcPr>
           <w:p>
             <w:r>
-              <w:t>Flags any file that has not been accessed in over 1095 days (3 years).</w:t>
+              <w:t xml:space="preserve">Flags any file that has not been accessed in over 1095 days (3 </w:t>
+            </w:r>
+            <w:r>
+              <w:lastRenderedPageBreak/>
+              <w:t>years).</w:t>
             </w:r>
             <w:r>
               <w:t xml:space="preserve"> (Includes owner</w:t>
@@ -1041,7 +1155,11 @@
           </w:tcPr>
           <w:p>
             <w:r>
+              <w:lastRenderedPageBreak/>
               <w:t>Empty Directory</w:t>
+            </w:r>
+            <w:r>
+              <w:t>#~</w:t>
             </w:r>
           </w:p>
         </w:tc>
@@ -1102,7 +1220,6 @@
           </w:p>
           <w:p>
             <w:r>
-              <w:lastRenderedPageBreak/>
               <w:t>NOTE: Some file types may be empty but are not 0 bytes, such as most Microsoft files. For instance, an empty excel file is still roughly 6kb in size.</w:t>
             </w:r>
           </w:p>
@@ -1115,7 +1232,6 @@
           </w:tcPr>
           <w:p>
             <w:r>
-              <w:lastRenderedPageBreak/>
               <w:t>Space Error (DIR)</w:t>
             </w:r>
           </w:p>
@@ -1375,7 +1491,11 @@
           </w:p>
           <w:p>
             <w:r>
-              <w:t xml:space="preserve">Example 1: “Engagement Tracker.txt” -&gt; “Engagement-Tracker.txt”. </w:t>
+              <w:t>Example 1: “Engagement Tracker.txt” -&gt; “Engagement-</w:t>
+            </w:r>
+            <w:r>
+              <w:lastRenderedPageBreak/>
+              <w:t xml:space="preserve">Tracker.txt”. </w:t>
             </w:r>
           </w:p>
           <w:p>
@@ -1397,6 +1517,7 @@
           </w:tcPr>
           <w:p>
             <w:r>
+              <w:lastRenderedPageBreak/>
               <w:t>Replace Character (DIR)#</w:t>
             </w:r>
           </w:p>
@@ -1437,11 +1558,7 @@
               <w:t xml:space="preserve">For file names, replaces substring with another substring, using a “&gt;” as separator between the replacer and replace pair, </w:t>
             </w:r>
             <w:r>
-              <w:t xml:space="preserve">and </w:t>
-            </w:r>
-            <w:r>
-              <w:lastRenderedPageBreak/>
-              <w:t>“</w:t>
+              <w:t>and “</w:t>
             </w:r>
             <w:r>
               <w:t>*</w:t>
@@ -1821,6 +1938,7 @@
           <w:b/>
           <w:bCs/>
         </w:rPr>
+        <w:lastRenderedPageBreak/>
         <w:t>Start in</w:t>
       </w:r>
       <w:r>
@@ -3119,7 +3237,6 @@
   <w:style w:type="character" w:default="1" w:styleId="DefaultParagraphFont">
     <w:name w:val="Default Paragraph Font"/>
     <w:uiPriority w:val="1"/>
-    <w:semiHidden/>
     <w:unhideWhenUsed/>
   </w:style>
   <w:style w:type="table" w:default="1" w:styleId="TableNormal">

</xml_diff>